<commit_message>
Documented USA_Functions, ROW_Functions, Arrays.py
</commit_message>
<xml_diff>
--- a/Include/Files to Download.docx
+++ b/Include/Files to Download.docx
@@ -2,6 +2,160 @@
 <file path=word/document.xml><?xml version="1.0" encoding="utf-8"?>
 <w:document xmlns:wpc="http://schemas.microsoft.com/office/word/2010/wordprocessingCanvas" xmlns:cx="http://schemas.microsoft.com/office/drawing/2014/chartex" xmlns:cx1="http://schemas.microsoft.com/office/drawing/2015/9/8/chartex" xmlns:cx2="http://schemas.microsoft.com/office/drawing/2015/10/21/chartex" xmlns:cx3="http://schemas.microsoft.com/office/drawing/2016/5/9/chartex" xmlns:cx4="http://schemas.microsoft.com/office/drawing/2016/5/10/chartex" xmlns:cx5="http://schemas.microsoft.com/office/drawing/2016/5/11/chartex" xmlns:cx6="http://schemas.microsoft.com/office/drawing/2016/5/12/chartex" xmlns:cx7="http://schemas.microsoft.com/office/drawing/2016/5/13/chartex" xmlns:cx8="http://schemas.microsoft.com/office/drawing/2016/5/14/chartex" xmlns:mc="http://schemas.openxmlformats.org/markup-compatibility/2006" xmlns:aink="http://schemas.microsoft.com/office/drawing/2016/ink" xmlns:am3d="http://schemas.microsoft.com/office/drawing/2017/model3d" xmlns:o="urn:schemas-microsoft-com:office:office" xmlns:r="http://schemas.openxmlformats.org/officeDocument/2006/relationships" xmlns:m="http://schemas.openxmlformats.org/officeDocument/2006/math" xmlns:v="urn:schemas-microsoft-com:vml" xmlns:wp14="http://schemas.microsoft.com/office/word/2010/wordprocessingDrawing" xmlns:wp="http://schemas.openxmlformats.org/drawingml/2006/wordprocessingDrawing" xmlns:w10="urn:schemas-microsoft-com:office:word" xmlns:w="http://schemas.openxmlformats.org/wordprocessingml/2006/main" xmlns:w14="http://schemas.microsoft.com/office/word/2010/wordml" xmlns:w15="http://schemas.microsoft.com/office/word/2012/wordml" xmlns:w16cid="http://schemas.microsoft.com/office/word/2016/wordml/cid" xmlns:w16se="http://schemas.microsoft.com/office/word/2015/wordml/symex" xmlns:wpg="http://schemas.microsoft.com/office/word/2010/wordprocessingGroup" xmlns:wpi="http://schemas.microsoft.com/office/word/2010/wordprocessingInk" xmlns:wne="http://schemas.microsoft.com/office/word/2006/wordml" xmlns:wps="http://schemas.microsoft.com/office/word/2010/wordprocessingShape" mc:Ignorable="w14 w15 w16se w16cid wp14">
   <w:body>
+    <w:p>
+      <w:pPr>
+        <w:pStyle w:val="ListParagraph"/>
+        <w:numPr>
+          <w:ilvl w:val="0"/>
+          <w:numId w:val="4"/>
+        </w:numPr>
+        <w:rPr>
+          <w:rFonts w:ascii="Times New Roman" w:hAnsi="Times New Roman" w:cs="Times New Roman"/>
+          <w:b/>
+          <w:sz w:val="24"/>
+          <w:szCs w:val="24"/>
+        </w:rPr>
+      </w:pPr>
+      <w:r>
+        <w:rPr>
+          <w:rFonts w:ascii="Times New Roman" w:hAnsi="Times New Roman" w:cs="Times New Roman"/>
+          <w:sz w:val="24"/>
+          <w:szCs w:val="24"/>
+        </w:rPr>
+        <w:t>Filename</w:t>
+      </w:r>
+    </w:p>
+    <w:p>
+      <w:pPr>
+        <w:pStyle w:val="ListParagraph"/>
+        <w:numPr>
+          <w:ilvl w:val="1"/>
+          <w:numId w:val="4"/>
+        </w:numPr>
+        <w:rPr>
+          <w:rFonts w:ascii="Times New Roman" w:hAnsi="Times New Roman" w:cs="Times New Roman"/>
+          <w:b/>
+          <w:sz w:val="24"/>
+          <w:szCs w:val="24"/>
+        </w:rPr>
+      </w:pPr>
+      <w:r>
+        <w:rPr>
+          <w:rFonts w:ascii="Times New Roman" w:hAnsi="Times New Roman" w:cs="Times New Roman"/>
+          <w:sz w:val="24"/>
+          <w:szCs w:val="24"/>
+        </w:rPr>
+        <w:t>Description</w:t>
+      </w:r>
+    </w:p>
+    <w:p>
+      <w:pPr>
+        <w:pStyle w:val="ListParagraph"/>
+        <w:numPr>
+          <w:ilvl w:val="1"/>
+          <w:numId w:val="4"/>
+        </w:numPr>
+        <w:rPr>
+          <w:rFonts w:ascii="Times New Roman" w:hAnsi="Times New Roman" w:cs="Times New Roman"/>
+          <w:b/>
+          <w:sz w:val="24"/>
+          <w:szCs w:val="24"/>
+        </w:rPr>
+      </w:pPr>
+      <w:r>
+        <w:rPr>
+          <w:rFonts w:ascii="Times New Roman" w:hAnsi="Times New Roman" w:cs="Times New Roman"/>
+          <w:sz w:val="24"/>
+          <w:szCs w:val="24"/>
+        </w:rPr>
+        <w:t>Additional Information about how to download data</w:t>
+      </w:r>
+    </w:p>
+    <w:p>
+      <w:pPr>
+        <w:pStyle w:val="ListParagraph"/>
+        <w:numPr>
+          <w:ilvl w:val="1"/>
+          <w:numId w:val="4"/>
+        </w:numPr>
+        <w:rPr>
+          <w:rFonts w:ascii="Times New Roman" w:hAnsi="Times New Roman" w:cs="Times New Roman"/>
+          <w:b/>
+          <w:sz w:val="24"/>
+          <w:szCs w:val="24"/>
+        </w:rPr>
+      </w:pPr>
+      <w:r>
+        <w:rPr>
+          <w:rFonts w:ascii="Times New Roman" w:hAnsi="Times New Roman" w:cs="Times New Roman"/>
+          <w:sz w:val="24"/>
+          <w:szCs w:val="24"/>
+          <w:u w:val="single"/>
+        </w:rPr>
+        <w:t>Keyword (keyword) to be inserted in Arrays.py</w:t>
+      </w:r>
+    </w:p>
+    <w:p>
+      <w:pPr>
+        <w:pStyle w:val="ListParagraph"/>
+        <w:numPr>
+          <w:ilvl w:val="1"/>
+          <w:numId w:val="4"/>
+        </w:numPr>
+        <w:rPr>
+          <w:rFonts w:ascii="Times New Roman" w:hAnsi="Times New Roman" w:cs="Times New Roman"/>
+          <w:b/>
+          <w:sz w:val="24"/>
+          <w:szCs w:val="24"/>
+        </w:rPr>
+      </w:pPr>
+      <w:r>
+        <w:rPr>
+          <w:rFonts w:ascii="Times New Roman" w:hAnsi="Times New Roman" w:cs="Times New Roman"/>
+          <w:b/>
+          <w:sz w:val="24"/>
+          <w:szCs w:val="24"/>
+        </w:rPr>
+        <w:t>Special Instructions</w:t>
+      </w:r>
+    </w:p>
+    <w:p>
+      <w:pPr>
+        <w:pStyle w:val="ListParagraph"/>
+        <w:numPr>
+          <w:ilvl w:val="1"/>
+          <w:numId w:val="4"/>
+        </w:numPr>
+        <w:rPr>
+          <w:rFonts w:ascii="Times New Roman" w:hAnsi="Times New Roman" w:cs="Times New Roman"/>
+          <w:color w:val="0070C0"/>
+          <w:sz w:val="24"/>
+          <w:szCs w:val="24"/>
+          <w:u w:val="single"/>
+        </w:rPr>
+      </w:pPr>
+      <w:r>
+        <w:rPr>
+          <w:rFonts w:ascii="Times New Roman" w:hAnsi="Times New Roman" w:cs="Times New Roman"/>
+          <w:color w:val="0070C0"/>
+          <w:sz w:val="24"/>
+          <w:szCs w:val="24"/>
+          <w:u w:val="single"/>
+        </w:rPr>
+        <w:t>Download Link</w:t>
+      </w:r>
+    </w:p>
+    <w:p>
+      <w:pPr>
+        <w:jc w:val="center"/>
+        <w:rPr>
+          <w:rFonts w:ascii="Times New Roman" w:hAnsi="Times New Roman" w:cs="Times New Roman"/>
+          <w:b/>
+          <w:sz w:val="24"/>
+          <w:szCs w:val="24"/>
+        </w:rPr>
+      </w:pPr>
+    </w:p>
     <w:p>
       <w:pPr>
         <w:jc w:val="center"/>
@@ -303,6 +457,218 @@
           <w:numId w:val="3"/>
         </w:numPr>
         <w:rPr>
+          <w:rFonts w:ascii="Times New Roman" w:hAnsi="Times New Roman" w:cs="Times New Roman"/>
+          <w:sz w:val="24"/>
+          <w:szCs w:val="24"/>
+        </w:rPr>
+      </w:pPr>
+      <w:r>
+        <w:rPr>
+          <w:rFonts w:ascii="Times New Roman" w:hAnsi="Times New Roman" w:cs="Times New Roman"/>
+          <w:sz w:val="24"/>
+          <w:szCs w:val="24"/>
+          <w:u w:val="single"/>
+        </w:rPr>
+        <w:t xml:space="preserve">Keyword </w:t>
+      </w:r>
+      <w:proofErr w:type="spellStart"/>
+      <w:r>
+        <w:rPr>
+          <w:rFonts w:ascii="Times New Roman" w:hAnsi="Times New Roman" w:cs="Times New Roman"/>
+          <w:sz w:val="24"/>
+          <w:szCs w:val="24"/>
+          <w:u w:val="single"/>
+        </w:rPr>
+        <w:t>usa_prod_split</w:t>
+      </w:r>
+      <w:proofErr w:type="spellEnd"/>
+    </w:p>
+    <w:p>
+      <w:pPr>
+        <w:pStyle w:val="ListParagraph"/>
+        <w:numPr>
+          <w:ilvl w:val="1"/>
+          <w:numId w:val="3"/>
+        </w:numPr>
+        <w:rPr>
+          <w:rFonts w:ascii="Times New Roman" w:hAnsi="Times New Roman" w:cs="Times New Roman"/>
+          <w:sz w:val="24"/>
+          <w:szCs w:val="24"/>
+        </w:rPr>
+      </w:pPr>
+      <w:r>
+        <w:rPr>
+          <w:rFonts w:ascii="Times New Roman" w:hAnsi="Times New Roman" w:cs="Times New Roman"/>
+          <w:sz w:val="24"/>
+          <w:szCs w:val="24"/>
+          <w:u w:val="single"/>
+        </w:rPr>
+        <w:t xml:space="preserve">Keyword Array </w:t>
+      </w:r>
+      <w:proofErr w:type="spellStart"/>
+      <w:r>
+        <w:rPr>
+          <w:rFonts w:ascii="Times New Roman" w:hAnsi="Times New Roman" w:cs="Times New Roman"/>
+          <w:sz w:val="24"/>
+          <w:szCs w:val="24"/>
+          <w:u w:val="single"/>
+        </w:rPr>
+        <w:t>nems_regions_full</w:t>
+      </w:r>
+      <w:proofErr w:type="spellEnd"/>
+    </w:p>
+    <w:p>
+      <w:pPr>
+        <w:pStyle w:val="ListParagraph"/>
+        <w:numPr>
+          <w:ilvl w:val="1"/>
+          <w:numId w:val="3"/>
+        </w:numPr>
+        <w:rPr>
+          <w:rFonts w:ascii="Times New Roman" w:hAnsi="Times New Roman" w:cs="Times New Roman"/>
+          <w:b/>
+          <w:sz w:val="24"/>
+          <w:szCs w:val="24"/>
+        </w:rPr>
+      </w:pPr>
+      <w:r>
+        <w:rPr>
+          <w:rFonts w:ascii="Times New Roman" w:hAnsi="Times New Roman" w:cs="Times New Roman"/>
+          <w:b/>
+          <w:sz w:val="24"/>
+          <w:szCs w:val="24"/>
+        </w:rPr>
+        <w:t>Manually Insert ‘Gulf Coast’ for ‘Gulf’</w:t>
+      </w:r>
+    </w:p>
+    <w:p>
+      <w:pPr>
+        <w:pStyle w:val="ListParagraph"/>
+        <w:numPr>
+          <w:ilvl w:val="1"/>
+          <w:numId w:val="3"/>
+        </w:numPr>
+        <w:rPr>
+          <w:rFonts w:ascii="Times New Roman" w:hAnsi="Times New Roman" w:cs="Times New Roman"/>
+          <w:b/>
+          <w:sz w:val="24"/>
+          <w:szCs w:val="24"/>
+        </w:rPr>
+      </w:pPr>
+      <w:r>
+        <w:rPr>
+          <w:rFonts w:ascii="Times New Roman" w:hAnsi="Times New Roman" w:cs="Times New Roman"/>
+          <w:b/>
+          <w:sz w:val="24"/>
+          <w:szCs w:val="24"/>
+        </w:rPr>
+        <w:t>Manually Insert ‘West Coast’ for ‘Pacific’</w:t>
+      </w:r>
+    </w:p>
+    <w:p>
+      <w:pPr>
+        <w:pStyle w:val="ListParagraph"/>
+        <w:numPr>
+          <w:ilvl w:val="1"/>
+          <w:numId w:val="3"/>
+        </w:numPr>
+        <w:rPr>
+          <w:rFonts w:ascii="Times New Roman" w:hAnsi="Times New Roman" w:cs="Times New Roman"/>
+          <w:b/>
+          <w:sz w:val="24"/>
+          <w:szCs w:val="24"/>
+        </w:rPr>
+      </w:pPr>
+      <w:r>
+        <w:rPr>
+          <w:rFonts w:ascii="Times New Roman" w:hAnsi="Times New Roman" w:cs="Times New Roman"/>
+          <w:b/>
+          <w:sz w:val="24"/>
+          <w:szCs w:val="24"/>
+        </w:rPr>
+        <w:t>Manually Insert ‘ONS’ for ‘Lower 48 Onshore’</w:t>
+      </w:r>
+    </w:p>
+    <w:p>
+      <w:pPr>
+        <w:pStyle w:val="ListParagraph"/>
+        <w:numPr>
+          <w:ilvl w:val="1"/>
+          <w:numId w:val="3"/>
+        </w:numPr>
+        <w:rPr>
+          <w:rFonts w:ascii="Times New Roman" w:hAnsi="Times New Roman" w:cs="Times New Roman"/>
+          <w:b/>
+          <w:sz w:val="24"/>
+          <w:szCs w:val="24"/>
+        </w:rPr>
+      </w:pPr>
+      <w:r>
+        <w:rPr>
+          <w:rFonts w:ascii="Times New Roman" w:hAnsi="Times New Roman" w:cs="Times New Roman"/>
+          <w:b/>
+          <w:sz w:val="24"/>
+          <w:szCs w:val="24"/>
+        </w:rPr>
+        <w:t>Manually Insert ‘ONS’ for ‘Lower 48 Price Onshore’</w:t>
+      </w:r>
+    </w:p>
+    <w:p>
+      <w:pPr>
+        <w:pStyle w:val="ListParagraph"/>
+        <w:numPr>
+          <w:ilvl w:val="1"/>
+          <w:numId w:val="3"/>
+        </w:numPr>
+        <w:rPr>
+          <w:rFonts w:ascii="Times New Roman" w:hAnsi="Times New Roman" w:cs="Times New Roman"/>
+          <w:b/>
+          <w:sz w:val="24"/>
+          <w:szCs w:val="24"/>
+        </w:rPr>
+      </w:pPr>
+      <w:r>
+        <w:rPr>
+          <w:rFonts w:ascii="Times New Roman" w:hAnsi="Times New Roman" w:cs="Times New Roman"/>
+          <w:b/>
+          <w:sz w:val="24"/>
+          <w:szCs w:val="24"/>
+        </w:rPr>
+        <w:t>Manually Insert ‘OFS’ for ‘Lower 48 Offshore’</w:t>
+      </w:r>
+    </w:p>
+    <w:p>
+      <w:pPr>
+        <w:pStyle w:val="ListParagraph"/>
+        <w:numPr>
+          <w:ilvl w:val="1"/>
+          <w:numId w:val="3"/>
+        </w:numPr>
+        <w:rPr>
+          <w:rFonts w:ascii="Times New Roman" w:hAnsi="Times New Roman" w:cs="Times New Roman"/>
+          <w:b/>
+          <w:sz w:val="24"/>
+          <w:szCs w:val="24"/>
+        </w:rPr>
+      </w:pPr>
+      <w:r>
+        <w:rPr>
+          <w:rFonts w:ascii="Times New Roman" w:hAnsi="Times New Roman" w:cs="Times New Roman"/>
+          <w:b/>
+          <w:sz w:val="24"/>
+          <w:szCs w:val="24"/>
+        </w:rPr>
+        <w:t>Manually Insert ‘OFS’ for ‘Lower 48 Price Offshore’</w:t>
+      </w:r>
+    </w:p>
+    <w:p>
+      <w:pPr>
+        <w:pStyle w:val="ListParagraph"/>
+        <w:numPr>
+          <w:ilvl w:val="1"/>
+          <w:numId w:val="3"/>
+        </w:numPr>
+        <w:rPr>
           <w:rStyle w:val="Hyperlink"/>
           <w:rFonts w:ascii="Times New Roman" w:hAnsi="Times New Roman" w:cs="Times New Roman"/>
           <w:color w:val="auto"/>
@@ -327,54 +693,6 @@
       <w:pPr>
         <w:pStyle w:val="ListParagraph"/>
         <w:numPr>
-          <w:ilvl w:val="1"/>
-          <w:numId w:val="3"/>
-        </w:numPr>
-        <w:rPr>
-          <w:rFonts w:ascii="Times New Roman" w:hAnsi="Times New Roman" w:cs="Times New Roman"/>
-          <w:b/>
-          <w:sz w:val="24"/>
-          <w:szCs w:val="24"/>
-        </w:rPr>
-      </w:pPr>
-      <w:r>
-        <w:rPr>
-          <w:rFonts w:ascii="Times New Roman" w:hAnsi="Times New Roman" w:cs="Times New Roman"/>
-          <w:b/>
-          <w:sz w:val="24"/>
-          <w:szCs w:val="24"/>
-        </w:rPr>
-        <w:t>Manually Insert ‘Gulf Coast’ for ‘Gulf’</w:t>
-      </w:r>
-    </w:p>
-    <w:p>
-      <w:pPr>
-        <w:pStyle w:val="ListParagraph"/>
-        <w:numPr>
-          <w:ilvl w:val="1"/>
-          <w:numId w:val="3"/>
-        </w:numPr>
-        <w:rPr>
-          <w:rFonts w:ascii="Times New Roman" w:hAnsi="Times New Roman" w:cs="Times New Roman"/>
-          <w:b/>
-          <w:sz w:val="24"/>
-          <w:szCs w:val="24"/>
-        </w:rPr>
-      </w:pPr>
-      <w:r>
-        <w:rPr>
-          <w:rFonts w:ascii="Times New Roman" w:hAnsi="Times New Roman" w:cs="Times New Roman"/>
-          <w:b/>
-          <w:sz w:val="24"/>
-          <w:szCs w:val="24"/>
-        </w:rPr>
-        <w:t>Manually Insert ‘West Coast’ for ‘Pacific’</w:t>
-      </w:r>
-    </w:p>
-    <w:p>
-      <w:pPr>
-        <w:pStyle w:val="ListParagraph"/>
-        <w:numPr>
           <w:ilvl w:val="0"/>
           <w:numId w:val="3"/>
         </w:numPr>
@@ -437,6 +755,63 @@
           <w:szCs w:val="24"/>
         </w:rPr>
         <w:t>Download as Table CSV</w:t>
+      </w:r>
+    </w:p>
+    <w:p>
+      <w:pPr>
+        <w:pStyle w:val="ListParagraph"/>
+        <w:numPr>
+          <w:ilvl w:val="1"/>
+          <w:numId w:val="3"/>
+        </w:numPr>
+        <w:rPr>
+          <w:rFonts w:ascii="Times New Roman" w:hAnsi="Times New Roman" w:cs="Times New Roman"/>
+          <w:b/>
+          <w:sz w:val="24"/>
+          <w:szCs w:val="24"/>
+        </w:rPr>
+      </w:pPr>
+      <w:r>
+        <w:rPr>
+          <w:rFonts w:ascii="Times New Roman" w:hAnsi="Times New Roman" w:cs="Times New Roman"/>
+          <w:b/>
+          <w:sz w:val="24"/>
+          <w:szCs w:val="24"/>
+        </w:rPr>
+        <w:t>Manually Insert ‘ONS’ for ‘Lower 48 Onshor</w:t>
+      </w:r>
+      <w:r>
+        <w:rPr>
+          <w:rFonts w:ascii="Times New Roman" w:hAnsi="Times New Roman" w:cs="Times New Roman"/>
+          <w:b/>
+          <w:sz w:val="24"/>
+          <w:szCs w:val="24"/>
+        </w:rPr>
+        <w:t>e’</w:t>
+      </w:r>
+    </w:p>
+    <w:p>
+      <w:pPr>
+        <w:pStyle w:val="ListParagraph"/>
+        <w:numPr>
+          <w:ilvl w:val="1"/>
+          <w:numId w:val="3"/>
+        </w:numPr>
+        <w:rPr>
+          <w:rFonts w:ascii="Times New Roman" w:hAnsi="Times New Roman" w:cs="Times New Roman"/>
+          <w:b/>
+          <w:sz w:val="24"/>
+          <w:szCs w:val="24"/>
+        </w:rPr>
+      </w:pPr>
+      <w:r>
+        <w:rPr>
+          <w:rFonts w:ascii="Times New Roman" w:hAnsi="Times New Roman" w:cs="Times New Roman"/>
+          <w:b/>
+          <w:sz w:val="24"/>
+          <w:szCs w:val="24"/>
+        </w:rPr>
+        <w:t>Manually Insert ‘OFS’ for ‘Lower 48 Offshore’</w:t>
       </w:r>
     </w:p>
     <w:p>
@@ -614,11 +989,53 @@
       <w:r>
         <w:rPr>
           <w:rFonts w:ascii="Times New Roman" w:hAnsi="Times New Roman" w:cs="Times New Roman"/>
-          <w:b/>
-          <w:sz w:val="24"/>
-          <w:szCs w:val="24"/>
-        </w:rPr>
-        <w:t xml:space="preserve">Manually Insert (From the year 2015 or whatever year[0] is) [Total Consumption, (Residential Consumption), (Commercial Consumers), (Lease Fuel Consumption + Plant Fuel Consumption + Pipeline Use + Industrial Consumption), (Vehicle Fuel Consumption), (Natural Gas Price Sold to Electric Power Consumers)] into Arrays.py for array </w:t>
+          <w:sz w:val="24"/>
+          <w:szCs w:val="24"/>
+        </w:rPr>
+        <w:t>Alaska Consumption</w:t>
+      </w:r>
+    </w:p>
+    <w:p>
+      <w:pPr>
+        <w:pStyle w:val="ListParagraph"/>
+        <w:numPr>
+          <w:ilvl w:val="1"/>
+          <w:numId w:val="3"/>
+        </w:numPr>
+        <w:rPr>
+          <w:rFonts w:ascii="Times New Roman" w:hAnsi="Times New Roman" w:cs="Times New Roman"/>
+          <w:sz w:val="24"/>
+          <w:szCs w:val="24"/>
+        </w:rPr>
+      </w:pPr>
+      <w:r>
+        <w:rPr>
+          <w:rFonts w:ascii="Times New Roman" w:hAnsi="Times New Roman" w:cs="Times New Roman"/>
+          <w:b/>
+          <w:sz w:val="24"/>
+          <w:szCs w:val="24"/>
+        </w:rPr>
+        <w:t xml:space="preserve">Manually Insert (From the year 2015 or whatever </w:t>
+      </w:r>
+      <w:proofErr w:type="gramStart"/>
+      <w:r>
+        <w:rPr>
+          <w:rFonts w:ascii="Times New Roman" w:hAnsi="Times New Roman" w:cs="Times New Roman"/>
+          <w:b/>
+          <w:sz w:val="24"/>
+          <w:szCs w:val="24"/>
+        </w:rPr>
+        <w:t>year[</w:t>
+      </w:r>
+      <w:proofErr w:type="gramEnd"/>
+      <w:r>
+        <w:rPr>
+          <w:rFonts w:ascii="Times New Roman" w:hAnsi="Times New Roman" w:cs="Times New Roman"/>
+          <w:b/>
+          <w:sz w:val="24"/>
+          <w:szCs w:val="24"/>
+        </w:rPr>
+        <w:t xml:space="preserve">0] is) [Total Consumption, (Residential Consumption), (Commercial Consumers), (Lease Fuel Consumption + Plant Fuel Consumption + Pipeline Use + Industrial Consumption), (Vehicle Fuel Consumption), (Natural Gas Price Sold to Electric Power Consumers)] into Arrays.py for array </w:t>
       </w:r>
       <w:proofErr w:type="spellStart"/>
       <w:r>
@@ -631,28 +1048,6 @@
         <w:t>usa_cons_als</w:t>
       </w:r>
       <w:proofErr w:type="spellEnd"/>
-    </w:p>
-    <w:p>
-      <w:pPr>
-        <w:pStyle w:val="ListParagraph"/>
-        <w:numPr>
-          <w:ilvl w:val="1"/>
-          <w:numId w:val="3"/>
-        </w:numPr>
-        <w:rPr>
-          <w:rFonts w:ascii="Times New Roman" w:hAnsi="Times New Roman" w:cs="Times New Roman"/>
-          <w:sz w:val="24"/>
-          <w:szCs w:val="24"/>
-        </w:rPr>
-      </w:pPr>
-      <w:r>
-        <w:rPr>
-          <w:rFonts w:ascii="Times New Roman" w:hAnsi="Times New Roman" w:cs="Times New Roman"/>
-          <w:sz w:val="24"/>
-          <w:szCs w:val="24"/>
-        </w:rPr>
-        <w:t xml:space="preserve">Alaska Consumption </w:t>
-      </w:r>
     </w:p>
     <w:p>
       <w:pPr>
@@ -706,7 +1101,6 @@
           <w:sz w:val="24"/>
           <w:szCs w:val="24"/>
         </w:rPr>
-        <w:lastRenderedPageBreak/>
         <w:t>NG_PRI_SUM_DCU_SAK_A</w:t>
       </w:r>
     </w:p>
@@ -726,20 +1120,33 @@
       <w:r>
         <w:rPr>
           <w:rFonts w:ascii="Times New Roman" w:hAnsi="Times New Roman" w:cs="Times New Roman"/>
-          <w:b/>
-          <w:sz w:val="24"/>
-          <w:szCs w:val="24"/>
-        </w:rPr>
-        <w:t xml:space="preserve">Manually Insert </w:t>
-      </w:r>
-      <w:r>
-        <w:rPr>
-          <w:rFonts w:ascii="Times New Roman" w:hAnsi="Times New Roman" w:cs="Times New Roman"/>
-          <w:b/>
-          <w:sz w:val="24"/>
-          <w:szCs w:val="24"/>
-        </w:rPr>
-        <w:t xml:space="preserve">(From the year 2015 or whatever </w:t>
+          <w:sz w:val="24"/>
+          <w:szCs w:val="24"/>
+        </w:rPr>
+        <w:t>Alaska Consumption Price</w:t>
+      </w:r>
+    </w:p>
+    <w:p>
+      <w:pPr>
+        <w:pStyle w:val="ListParagraph"/>
+        <w:numPr>
+          <w:ilvl w:val="1"/>
+          <w:numId w:val="3"/>
+        </w:numPr>
+        <w:rPr>
+          <w:rFonts w:ascii="Times New Roman" w:hAnsi="Times New Roman" w:cs="Times New Roman"/>
+          <w:sz w:val="24"/>
+          <w:szCs w:val="24"/>
+        </w:rPr>
+      </w:pPr>
+      <w:r>
+        <w:rPr>
+          <w:rFonts w:ascii="Times New Roman" w:hAnsi="Times New Roman" w:cs="Times New Roman"/>
+          <w:b/>
+          <w:sz w:val="24"/>
+          <w:szCs w:val="24"/>
+        </w:rPr>
+        <w:t xml:space="preserve">Manually Insert (From the year 2015 or whatever </w:t>
       </w:r>
       <w:proofErr w:type="gramStart"/>
       <w:r>
@@ -759,34 +1166,7 @@
           <w:sz w:val="24"/>
           <w:szCs w:val="24"/>
         </w:rPr>
-        <w:t xml:space="preserve">0] is) </w:t>
-      </w:r>
-      <w:r>
-        <w:rPr>
-          <w:rFonts w:ascii="Times New Roman" w:hAnsi="Times New Roman" w:cs="Times New Roman"/>
-          <w:b/>
-          <w:sz w:val="24"/>
-          <w:szCs w:val="24"/>
-        </w:rPr>
-        <w:t xml:space="preserve">[0, (Natural Gas Delivered to Residential), (Natural Gas Sold to Commercial), (Natural Gas Industrial Price), 15.71, (Natural Gas Price Sold to Electric Power Consumers)] into </w:t>
-      </w:r>
-      <w:r>
-        <w:rPr>
-          <w:rFonts w:ascii="Times New Roman" w:hAnsi="Times New Roman" w:cs="Times New Roman"/>
-          <w:b/>
-          <w:sz w:val="24"/>
-          <w:szCs w:val="24"/>
-        </w:rPr>
-        <w:t>Arrays</w:t>
-      </w:r>
-      <w:r>
-        <w:rPr>
-          <w:rFonts w:ascii="Times New Roman" w:hAnsi="Times New Roman" w:cs="Times New Roman"/>
-          <w:b/>
-          <w:sz w:val="24"/>
-          <w:szCs w:val="24"/>
-        </w:rPr>
-        <w:t xml:space="preserve">.py for array </w:t>
+        <w:t xml:space="preserve">0] is) [0, (Natural Gas Delivered to Residential), (Natural Gas Sold to Commercial), (Natural Gas Industrial Price), 15.71, (Natural Gas Price Sold to Electric Power Consumers)] into Arrays.py for array </w:t>
       </w:r>
       <w:proofErr w:type="spellStart"/>
       <w:r>
@@ -799,28 +1179,6 @@
         <w:t>usa_cons_price_als</w:t>
       </w:r>
       <w:proofErr w:type="spellEnd"/>
-    </w:p>
-    <w:p>
-      <w:pPr>
-        <w:pStyle w:val="ListParagraph"/>
-        <w:numPr>
-          <w:ilvl w:val="1"/>
-          <w:numId w:val="3"/>
-        </w:numPr>
-        <w:rPr>
-          <w:rFonts w:ascii="Times New Roman" w:hAnsi="Times New Roman" w:cs="Times New Roman"/>
-          <w:sz w:val="24"/>
-          <w:szCs w:val="24"/>
-        </w:rPr>
-      </w:pPr>
-      <w:r>
-        <w:rPr>
-          <w:rFonts w:ascii="Times New Roman" w:hAnsi="Times New Roman" w:cs="Times New Roman"/>
-          <w:sz w:val="24"/>
-          <w:szCs w:val="24"/>
-        </w:rPr>
-        <w:t>Alaska Consumption Price</w:t>
-      </w:r>
     </w:p>
     <w:p>
       <w:pPr>
@@ -927,6 +1285,560 @@
           <w:numId w:val="3"/>
         </w:numPr>
         <w:rPr>
+          <w:rFonts w:ascii="Times New Roman" w:hAnsi="Times New Roman" w:cs="Times New Roman"/>
+          <w:sz w:val="24"/>
+          <w:szCs w:val="24"/>
+        </w:rPr>
+      </w:pPr>
+      <w:r>
+        <w:rPr>
+          <w:rFonts w:ascii="Times New Roman" w:hAnsi="Times New Roman" w:cs="Times New Roman"/>
+          <w:sz w:val="24"/>
+          <w:szCs w:val="24"/>
+          <w:u w:val="single"/>
+        </w:rPr>
+        <w:t>Keyword Array</w:t>
+      </w:r>
+      <w:r>
+        <w:rPr>
+          <w:rFonts w:ascii="Times New Roman" w:hAnsi="Times New Roman" w:cs="Times New Roman"/>
+          <w:sz w:val="24"/>
+          <w:szCs w:val="24"/>
+          <w:u w:val="single"/>
+        </w:rPr>
+        <w:t xml:space="preserve"> </w:t>
+      </w:r>
+      <w:proofErr w:type="spellStart"/>
+      <w:r>
+        <w:rPr>
+          <w:rFonts w:ascii="Times New Roman" w:hAnsi="Times New Roman" w:cs="Times New Roman"/>
+          <w:sz w:val="24"/>
+          <w:szCs w:val="24"/>
+          <w:u w:val="single"/>
+        </w:rPr>
+        <w:t>provinces_to_regions</w:t>
+      </w:r>
+      <w:proofErr w:type="spellEnd"/>
+    </w:p>
+    <w:p>
+      <w:pPr>
+        <w:pStyle w:val="ListParagraph"/>
+        <w:numPr>
+          <w:ilvl w:val="1"/>
+          <w:numId w:val="3"/>
+        </w:numPr>
+        <w:rPr>
+          <w:rStyle w:val="Hyperlink"/>
+          <w:rFonts w:ascii="Times New Roman" w:hAnsi="Times New Roman" w:cs="Times New Roman"/>
+          <w:color w:val="auto"/>
+          <w:sz w:val="24"/>
+          <w:szCs w:val="24"/>
+          <w:u w:val="none"/>
+        </w:rPr>
+      </w:pPr>
+      <w:r>
+        <w:rPr>
+          <w:rStyle w:val="Hyperlink"/>
+          <w:rFonts w:ascii="Times New Roman" w:hAnsi="Times New Roman" w:cs="Times New Roman"/>
+          <w:color w:val="auto"/>
+          <w:sz w:val="24"/>
+          <w:szCs w:val="24"/>
+        </w:rPr>
+        <w:t xml:space="preserve">Keyword Array </w:t>
+      </w:r>
+      <w:proofErr w:type="spellStart"/>
+      <w:r>
+        <w:rPr>
+          <w:rStyle w:val="Hyperlink"/>
+          <w:rFonts w:ascii="Times New Roman" w:hAnsi="Times New Roman" w:cs="Times New Roman"/>
+          <w:color w:val="auto"/>
+          <w:sz w:val="24"/>
+          <w:szCs w:val="24"/>
+        </w:rPr>
+        <w:t>usa_states_acronyms</w:t>
+      </w:r>
+      <w:proofErr w:type="spellEnd"/>
+    </w:p>
+    <w:p>
+      <w:pPr>
+        <w:pStyle w:val="ListParagraph"/>
+        <w:numPr>
+          <w:ilvl w:val="1"/>
+          <w:numId w:val="3"/>
+        </w:numPr>
+        <w:rPr>
+          <w:rStyle w:val="Hyperlink"/>
+          <w:rFonts w:ascii="Times New Roman" w:hAnsi="Times New Roman" w:cs="Times New Roman"/>
+          <w:color w:val="auto"/>
+          <w:sz w:val="24"/>
+          <w:szCs w:val="24"/>
+          <w:u w:val="none"/>
+        </w:rPr>
+      </w:pPr>
+      <w:r>
+        <w:rPr>
+          <w:rStyle w:val="Hyperlink"/>
+          <w:rFonts w:ascii="Times New Roman" w:hAnsi="Times New Roman" w:cs="Times New Roman"/>
+          <w:color w:val="auto"/>
+          <w:sz w:val="24"/>
+          <w:szCs w:val="24"/>
+        </w:rPr>
+        <w:t xml:space="preserve">Keyword Array </w:t>
+      </w:r>
+      <w:proofErr w:type="spellStart"/>
+      <w:r>
+        <w:rPr>
+          <w:rStyle w:val="Hyperlink"/>
+          <w:rFonts w:ascii="Times New Roman" w:hAnsi="Times New Roman" w:cs="Times New Roman"/>
+          <w:color w:val="auto"/>
+          <w:sz w:val="24"/>
+          <w:szCs w:val="24"/>
+        </w:rPr>
+        <w:t>usa_states_full</w:t>
+      </w:r>
+      <w:proofErr w:type="spellEnd"/>
+    </w:p>
+    <w:p>
+      <w:pPr>
+        <w:pStyle w:val="ListParagraph"/>
+        <w:numPr>
+          <w:ilvl w:val="1"/>
+          <w:numId w:val="3"/>
+        </w:numPr>
+        <w:rPr>
+          <w:rStyle w:val="Hyperlink"/>
+          <w:rFonts w:ascii="Times New Roman" w:hAnsi="Times New Roman" w:cs="Times New Roman"/>
+          <w:color w:val="auto"/>
+          <w:sz w:val="24"/>
+          <w:szCs w:val="24"/>
+          <w:u w:val="none"/>
+        </w:rPr>
+      </w:pPr>
+      <w:r>
+        <w:rPr>
+          <w:rStyle w:val="Hyperlink"/>
+          <w:rFonts w:ascii="Times New Roman" w:hAnsi="Times New Roman" w:cs="Times New Roman"/>
+          <w:color w:val="auto"/>
+          <w:sz w:val="24"/>
+          <w:szCs w:val="24"/>
+        </w:rPr>
+        <w:t xml:space="preserve">Keyword Array </w:t>
+      </w:r>
+      <w:proofErr w:type="spellStart"/>
+      <w:r>
+        <w:rPr>
+          <w:rStyle w:val="Hyperlink"/>
+          <w:rFonts w:ascii="Times New Roman" w:hAnsi="Times New Roman" w:cs="Times New Roman"/>
+          <w:color w:val="auto"/>
+          <w:sz w:val="24"/>
+          <w:szCs w:val="24"/>
+        </w:rPr>
+        <w:t>states_to_regions</w:t>
+      </w:r>
+      <w:proofErr w:type="spellEnd"/>
+    </w:p>
+    <w:p>
+      <w:pPr>
+        <w:pStyle w:val="ListParagraph"/>
+        <w:numPr>
+          <w:ilvl w:val="1"/>
+          <w:numId w:val="3"/>
+        </w:numPr>
+        <w:rPr>
+          <w:rStyle w:val="Hyperlink"/>
+          <w:rFonts w:ascii="Times New Roman" w:hAnsi="Times New Roman" w:cs="Times New Roman"/>
+          <w:color w:val="auto"/>
+          <w:sz w:val="24"/>
+          <w:szCs w:val="24"/>
+          <w:u w:val="none"/>
+        </w:rPr>
+      </w:pPr>
+      <w:r>
+        <w:rPr>
+          <w:rStyle w:val="Hyperlink"/>
+          <w:rFonts w:ascii="Times New Roman" w:hAnsi="Times New Roman" w:cs="Times New Roman"/>
+          <w:color w:val="auto"/>
+          <w:sz w:val="24"/>
+          <w:szCs w:val="24"/>
+        </w:rPr>
+        <w:t xml:space="preserve">Keyword Array </w:t>
+      </w:r>
+      <w:proofErr w:type="spellStart"/>
+      <w:r>
+        <w:rPr>
+          <w:rStyle w:val="Hyperlink"/>
+          <w:rFonts w:ascii="Times New Roman" w:hAnsi="Times New Roman" w:cs="Times New Roman"/>
+          <w:color w:val="auto"/>
+          <w:sz w:val="24"/>
+          <w:szCs w:val="24"/>
+        </w:rPr>
+        <w:t>cities_to_regions</w:t>
+      </w:r>
+      <w:proofErr w:type="spellEnd"/>
+    </w:p>
+    <w:p>
+      <w:pPr>
+        <w:pStyle w:val="ListParagraph"/>
+        <w:numPr>
+          <w:ilvl w:val="1"/>
+          <w:numId w:val="3"/>
+        </w:numPr>
+        <w:rPr>
+          <w:rStyle w:val="Hyperlink"/>
+          <w:rFonts w:ascii="Times New Roman" w:hAnsi="Times New Roman" w:cs="Times New Roman"/>
+          <w:color w:val="auto"/>
+          <w:sz w:val="24"/>
+          <w:szCs w:val="24"/>
+          <w:u w:val="none"/>
+        </w:rPr>
+      </w:pPr>
+      <w:r>
+        <w:rPr>
+          <w:rStyle w:val="Hyperlink"/>
+          <w:rFonts w:ascii="Times New Roman" w:hAnsi="Times New Roman" w:cs="Times New Roman"/>
+          <w:color w:val="auto"/>
+          <w:sz w:val="24"/>
+          <w:szCs w:val="24"/>
+        </w:rPr>
+        <w:t xml:space="preserve">Keyword </w:t>
+      </w:r>
+      <w:proofErr w:type="spellStart"/>
+      <w:r>
+        <w:rPr>
+          <w:rStyle w:val="Hyperlink"/>
+          <w:rFonts w:ascii="Times New Roman" w:hAnsi="Times New Roman" w:cs="Times New Roman"/>
+          <w:color w:val="auto"/>
+          <w:sz w:val="24"/>
+          <w:szCs w:val="24"/>
+        </w:rPr>
+        <w:t>state_from</w:t>
+      </w:r>
+      <w:proofErr w:type="spellEnd"/>
+    </w:p>
+    <w:p>
+      <w:pPr>
+        <w:pStyle w:val="ListParagraph"/>
+        <w:numPr>
+          <w:ilvl w:val="1"/>
+          <w:numId w:val="3"/>
+        </w:numPr>
+        <w:rPr>
+          <w:rStyle w:val="Hyperlink"/>
+          <w:rFonts w:ascii="Times New Roman" w:hAnsi="Times New Roman" w:cs="Times New Roman"/>
+          <w:color w:val="auto"/>
+          <w:sz w:val="24"/>
+          <w:szCs w:val="24"/>
+          <w:u w:val="none"/>
+        </w:rPr>
+      </w:pPr>
+      <w:r>
+        <w:rPr>
+          <w:rStyle w:val="Hyperlink"/>
+          <w:rFonts w:ascii="Times New Roman" w:hAnsi="Times New Roman" w:cs="Times New Roman"/>
+          <w:color w:val="auto"/>
+          <w:sz w:val="24"/>
+          <w:szCs w:val="24"/>
+        </w:rPr>
+        <w:t xml:space="preserve">Keyword </w:t>
+      </w:r>
+      <w:proofErr w:type="spellStart"/>
+      <w:r>
+        <w:rPr>
+          <w:rStyle w:val="Hyperlink"/>
+          <w:rFonts w:ascii="Times New Roman" w:hAnsi="Times New Roman" w:cs="Times New Roman"/>
+          <w:color w:val="auto"/>
+          <w:sz w:val="24"/>
+          <w:szCs w:val="24"/>
+        </w:rPr>
+        <w:t>state_to</w:t>
+      </w:r>
+      <w:proofErr w:type="spellEnd"/>
+    </w:p>
+    <w:p>
+      <w:pPr>
+        <w:pStyle w:val="ListParagraph"/>
+        <w:numPr>
+          <w:ilvl w:val="1"/>
+          <w:numId w:val="3"/>
+        </w:numPr>
+        <w:rPr>
+          <w:rStyle w:val="Hyperlink"/>
+          <w:rFonts w:ascii="Times New Roman" w:hAnsi="Times New Roman" w:cs="Times New Roman"/>
+          <w:color w:val="auto"/>
+          <w:sz w:val="24"/>
+          <w:szCs w:val="24"/>
+          <w:u w:val="none"/>
+        </w:rPr>
+      </w:pPr>
+      <w:r>
+        <w:rPr>
+          <w:rStyle w:val="Hyperlink"/>
+          <w:rFonts w:ascii="Times New Roman" w:hAnsi="Times New Roman" w:cs="Times New Roman"/>
+          <w:color w:val="auto"/>
+          <w:sz w:val="24"/>
+          <w:szCs w:val="24"/>
+        </w:rPr>
+        <w:t xml:space="preserve">Keyword </w:t>
+      </w:r>
+      <w:proofErr w:type="spellStart"/>
+      <w:r>
+        <w:rPr>
+          <w:rStyle w:val="Hyperlink"/>
+          <w:rFonts w:ascii="Times New Roman" w:hAnsi="Times New Roman" w:cs="Times New Roman"/>
+          <w:color w:val="auto"/>
+          <w:sz w:val="24"/>
+          <w:szCs w:val="24"/>
+        </w:rPr>
+        <w:t>county_from</w:t>
+      </w:r>
+      <w:proofErr w:type="spellEnd"/>
+    </w:p>
+    <w:p>
+      <w:pPr>
+        <w:pStyle w:val="ListParagraph"/>
+        <w:numPr>
+          <w:ilvl w:val="1"/>
+          <w:numId w:val="3"/>
+        </w:numPr>
+        <w:rPr>
+          <w:rStyle w:val="Hyperlink"/>
+          <w:rFonts w:ascii="Times New Roman" w:hAnsi="Times New Roman" w:cs="Times New Roman"/>
+          <w:color w:val="auto"/>
+          <w:sz w:val="24"/>
+          <w:szCs w:val="24"/>
+          <w:u w:val="none"/>
+        </w:rPr>
+      </w:pPr>
+      <w:r>
+        <w:rPr>
+          <w:rStyle w:val="Hyperlink"/>
+          <w:rFonts w:ascii="Times New Roman" w:hAnsi="Times New Roman" w:cs="Times New Roman"/>
+          <w:color w:val="auto"/>
+          <w:sz w:val="24"/>
+          <w:szCs w:val="24"/>
+        </w:rPr>
+        <w:t xml:space="preserve">Keyword </w:t>
+      </w:r>
+      <w:proofErr w:type="spellStart"/>
+      <w:r>
+        <w:rPr>
+          <w:rStyle w:val="Hyperlink"/>
+          <w:rFonts w:ascii="Times New Roman" w:hAnsi="Times New Roman" w:cs="Times New Roman"/>
+          <w:color w:val="auto"/>
+          <w:sz w:val="24"/>
+          <w:szCs w:val="24"/>
+        </w:rPr>
+        <w:t>county_to</w:t>
+      </w:r>
+      <w:proofErr w:type="spellEnd"/>
+    </w:p>
+    <w:p>
+      <w:pPr>
+        <w:pStyle w:val="ListParagraph"/>
+        <w:numPr>
+          <w:ilvl w:val="1"/>
+          <w:numId w:val="3"/>
+        </w:numPr>
+        <w:rPr>
+          <w:rStyle w:val="Hyperlink"/>
+          <w:rFonts w:ascii="Times New Roman" w:hAnsi="Times New Roman" w:cs="Times New Roman"/>
+          <w:color w:val="auto"/>
+          <w:sz w:val="24"/>
+          <w:szCs w:val="24"/>
+          <w:u w:val="none"/>
+        </w:rPr>
+      </w:pPr>
+      <w:r>
+        <w:rPr>
+          <w:rStyle w:val="Hyperlink"/>
+          <w:rFonts w:ascii="Times New Roman" w:hAnsi="Times New Roman" w:cs="Times New Roman"/>
+          <w:color w:val="auto"/>
+          <w:sz w:val="24"/>
+          <w:szCs w:val="24"/>
+        </w:rPr>
+        <w:t>Keyword operating</w:t>
+      </w:r>
+    </w:p>
+    <w:p>
+      <w:pPr>
+        <w:pStyle w:val="ListParagraph"/>
+        <w:numPr>
+          <w:ilvl w:val="1"/>
+          <w:numId w:val="3"/>
+        </w:numPr>
+        <w:rPr>
+          <w:rStyle w:val="Hyperlink"/>
+          <w:rFonts w:ascii="Times New Roman" w:hAnsi="Times New Roman" w:cs="Times New Roman"/>
+          <w:color w:val="auto"/>
+          <w:sz w:val="24"/>
+          <w:szCs w:val="24"/>
+          <w:u w:val="none"/>
+        </w:rPr>
+      </w:pPr>
+      <w:r>
+        <w:rPr>
+          <w:rStyle w:val="Hyperlink"/>
+          <w:rFonts w:ascii="Times New Roman" w:hAnsi="Times New Roman" w:cs="Times New Roman"/>
+          <w:color w:val="auto"/>
+          <w:sz w:val="24"/>
+          <w:szCs w:val="24"/>
+        </w:rPr>
+        <w:t>Keyword status</w:t>
+      </w:r>
+    </w:p>
+    <w:p>
+      <w:pPr>
+        <w:pStyle w:val="ListParagraph"/>
+        <w:numPr>
+          <w:ilvl w:val="1"/>
+          <w:numId w:val="3"/>
+        </w:numPr>
+        <w:rPr>
+          <w:rStyle w:val="Hyperlink"/>
+          <w:rFonts w:ascii="Times New Roman" w:hAnsi="Times New Roman" w:cs="Times New Roman"/>
+          <w:color w:val="auto"/>
+          <w:sz w:val="24"/>
+          <w:szCs w:val="24"/>
+          <w:u w:val="none"/>
+        </w:rPr>
+      </w:pPr>
+      <w:r>
+        <w:rPr>
+          <w:rStyle w:val="Hyperlink"/>
+          <w:rFonts w:ascii="Times New Roman" w:hAnsi="Times New Roman" w:cs="Times New Roman"/>
+          <w:color w:val="auto"/>
+          <w:sz w:val="24"/>
+          <w:szCs w:val="24"/>
+        </w:rPr>
+        <w:t>Keyword capacity</w:t>
+      </w:r>
+    </w:p>
+    <w:p>
+      <w:pPr>
+        <w:pStyle w:val="ListParagraph"/>
+        <w:numPr>
+          <w:ilvl w:val="1"/>
+          <w:numId w:val="3"/>
+        </w:numPr>
+        <w:rPr>
+          <w:rStyle w:val="Hyperlink"/>
+          <w:rFonts w:ascii="Times New Roman" w:hAnsi="Times New Roman" w:cs="Times New Roman"/>
+          <w:color w:val="auto"/>
+          <w:sz w:val="24"/>
+          <w:szCs w:val="24"/>
+          <w:u w:val="none"/>
+        </w:rPr>
+      </w:pPr>
+      <w:r>
+        <w:rPr>
+          <w:rStyle w:val="Hyperlink"/>
+          <w:rFonts w:ascii="Times New Roman" w:hAnsi="Times New Roman" w:cs="Times New Roman"/>
+          <w:color w:val="auto"/>
+          <w:sz w:val="24"/>
+          <w:szCs w:val="24"/>
+        </w:rPr>
+        <w:t xml:space="preserve">Keyword </w:t>
+      </w:r>
+      <w:proofErr w:type="spellStart"/>
+      <w:r>
+        <w:rPr>
+          <w:rStyle w:val="Hyperlink"/>
+          <w:rFonts w:ascii="Times New Roman" w:hAnsi="Times New Roman" w:cs="Times New Roman"/>
+          <w:color w:val="auto"/>
+          <w:sz w:val="24"/>
+          <w:szCs w:val="24"/>
+        </w:rPr>
+        <w:t>capacity_year</w:t>
+      </w:r>
+      <w:proofErr w:type="spellEnd"/>
+    </w:p>
+    <w:p>
+      <w:pPr>
+        <w:pStyle w:val="ListParagraph"/>
+        <w:numPr>
+          <w:ilvl w:val="1"/>
+          <w:numId w:val="3"/>
+        </w:numPr>
+        <w:rPr>
+          <w:rStyle w:val="Hyperlink"/>
+          <w:rFonts w:ascii="Times New Roman" w:hAnsi="Times New Roman" w:cs="Times New Roman"/>
+          <w:color w:val="auto"/>
+          <w:sz w:val="24"/>
+          <w:szCs w:val="24"/>
+          <w:u w:val="none"/>
+        </w:rPr>
+      </w:pPr>
+      <w:r>
+        <w:rPr>
+          <w:rStyle w:val="Hyperlink"/>
+          <w:rFonts w:ascii="Times New Roman" w:hAnsi="Times New Roman" w:cs="Times New Roman"/>
+          <w:b/>
+          <w:color w:val="auto"/>
+          <w:sz w:val="24"/>
+          <w:szCs w:val="24"/>
+          <w:u w:val="none"/>
+        </w:rPr>
+        <w:t>Manually Insert ‘Capacity’ for ‘</w:t>
+      </w:r>
+      <w:r>
+        <w:rPr>
+          <w:rStyle w:val="Hyperlink"/>
+          <w:rFonts w:ascii="Times New Roman" w:hAnsi="Times New Roman" w:cs="Times New Roman"/>
+          <w:b/>
+          <w:color w:val="auto"/>
+          <w:sz w:val="24"/>
+          <w:szCs w:val="24"/>
+          <w:u w:val="none"/>
+        </w:rPr>
+        <w:t>Capacity (</w:t>
+      </w:r>
+      <w:proofErr w:type="spellStart"/>
+      <w:r>
+        <w:rPr>
+          <w:rStyle w:val="Hyperlink"/>
+          <w:rFonts w:ascii="Times New Roman" w:hAnsi="Times New Roman" w:cs="Times New Roman"/>
+          <w:b/>
+          <w:color w:val="auto"/>
+          <w:sz w:val="24"/>
+          <w:szCs w:val="24"/>
+          <w:u w:val="none"/>
+        </w:rPr>
+        <w:t>mmcfd</w:t>
+      </w:r>
+      <w:proofErr w:type="spellEnd"/>
+      <w:r>
+        <w:rPr>
+          <w:rStyle w:val="Hyperlink"/>
+          <w:rFonts w:ascii="Times New Roman" w:hAnsi="Times New Roman" w:cs="Times New Roman"/>
+          <w:b/>
+          <w:color w:val="auto"/>
+          <w:sz w:val="24"/>
+          <w:szCs w:val="24"/>
+          <w:u w:val="none"/>
+        </w:rPr>
+        <w:t>)</w:t>
+      </w:r>
+      <w:r>
+        <w:rPr>
+          <w:rStyle w:val="Hyperlink"/>
+          <w:rFonts w:ascii="Times New Roman" w:hAnsi="Times New Roman" w:cs="Times New Roman"/>
+          <w:b/>
+          <w:color w:val="auto"/>
+          <w:sz w:val="24"/>
+          <w:szCs w:val="24"/>
+          <w:u w:val="none"/>
+        </w:rPr>
+        <w:t>’ on Pipeline State2State Capacity Sheet</w:t>
+      </w:r>
+    </w:p>
+    <w:p>
+      <w:pPr>
+        <w:pStyle w:val="ListParagraph"/>
+        <w:numPr>
+          <w:ilvl w:val="1"/>
+          <w:numId w:val="3"/>
+        </w:numPr>
+        <w:rPr>
           <w:rStyle w:val="Hyperlink"/>
           <w:rFonts w:ascii="Times New Roman" w:hAnsi="Times New Roman" w:cs="Times New Roman"/>
           <w:color w:val="auto"/>
@@ -1000,8 +1912,87 @@
           <w:szCs w:val="24"/>
           <w:u w:val="none"/>
         </w:rPr>
+        <w:lastRenderedPageBreak/>
         <w:t>US Pipe Flow</w:t>
       </w:r>
+    </w:p>
+    <w:p>
+      <w:pPr>
+        <w:pStyle w:val="ListParagraph"/>
+        <w:numPr>
+          <w:ilvl w:val="1"/>
+          <w:numId w:val="3"/>
+        </w:numPr>
+        <w:rPr>
+          <w:rStyle w:val="Hyperlink"/>
+          <w:rFonts w:ascii="Times New Roman" w:hAnsi="Times New Roman" w:cs="Times New Roman"/>
+          <w:color w:val="auto"/>
+          <w:sz w:val="24"/>
+          <w:szCs w:val="24"/>
+          <w:u w:val="none"/>
+        </w:rPr>
+      </w:pPr>
+      <w:r>
+        <w:rPr>
+          <w:rStyle w:val="Hyperlink"/>
+          <w:rFonts w:ascii="Times New Roman" w:hAnsi="Times New Roman" w:cs="Times New Roman"/>
+          <w:color w:val="auto"/>
+          <w:sz w:val="24"/>
+          <w:szCs w:val="24"/>
+        </w:rPr>
+        <w:t xml:space="preserve">Keyword </w:t>
+      </w:r>
+      <w:proofErr w:type="spellStart"/>
+      <w:r>
+        <w:rPr>
+          <w:rStyle w:val="Hyperlink"/>
+          <w:rFonts w:ascii="Times New Roman" w:hAnsi="Times New Roman" w:cs="Times New Roman"/>
+          <w:color w:val="auto"/>
+          <w:sz w:val="24"/>
+          <w:szCs w:val="24"/>
+        </w:rPr>
+        <w:t>r_into</w:t>
+      </w:r>
+      <w:proofErr w:type="spellEnd"/>
+    </w:p>
+    <w:p>
+      <w:pPr>
+        <w:pStyle w:val="ListParagraph"/>
+        <w:numPr>
+          <w:ilvl w:val="1"/>
+          <w:numId w:val="3"/>
+        </w:numPr>
+        <w:rPr>
+          <w:rStyle w:val="Hyperlink"/>
+          <w:rFonts w:ascii="Times New Roman" w:hAnsi="Times New Roman" w:cs="Times New Roman"/>
+          <w:color w:val="auto"/>
+          <w:sz w:val="24"/>
+          <w:szCs w:val="24"/>
+          <w:u w:val="none"/>
+        </w:rPr>
+      </w:pPr>
+      <w:r>
+        <w:rPr>
+          <w:rStyle w:val="Hyperlink"/>
+          <w:rFonts w:ascii="Times New Roman" w:hAnsi="Times New Roman" w:cs="Times New Roman"/>
+          <w:color w:val="auto"/>
+          <w:sz w:val="24"/>
+          <w:szCs w:val="24"/>
+        </w:rPr>
+        <w:t xml:space="preserve">Keyword </w:t>
+      </w:r>
+      <w:proofErr w:type="spellStart"/>
+      <w:r>
+        <w:rPr>
+          <w:rStyle w:val="Hyperlink"/>
+          <w:rFonts w:ascii="Times New Roman" w:hAnsi="Times New Roman" w:cs="Times New Roman"/>
+          <w:color w:val="auto"/>
+          <w:sz w:val="24"/>
+          <w:szCs w:val="24"/>
+        </w:rPr>
+        <w:t>r_from</w:t>
+      </w:r>
+      <w:proofErr w:type="spellEnd"/>
     </w:p>
     <w:p>
       <w:pPr>
@@ -1267,6 +2258,136 @@
     </w:p>
     <w:p>
       <w:pPr>
+        <w:pStyle w:val="ListParagraph"/>
+        <w:numPr>
+          <w:ilvl w:val="0"/>
+          <w:numId w:val="3"/>
+        </w:numPr>
+        <w:rPr>
+          <w:rFonts w:ascii="Times New Roman" w:hAnsi="Times New Roman" w:cs="Times New Roman"/>
+          <w:sz w:val="24"/>
+          <w:szCs w:val="24"/>
+        </w:rPr>
+      </w:pPr>
+      <w:proofErr w:type="spellStart"/>
+      <w:r>
+        <w:rPr>
+          <w:rFonts w:ascii="Times New Roman" w:hAnsi="Times New Roman" w:cs="Times New Roman"/>
+          <w:sz w:val="24"/>
+          <w:szCs w:val="24"/>
+        </w:rPr>
+        <w:t>Natural_Gas_Imports_and_Exports</w:t>
+      </w:r>
+      <w:proofErr w:type="spellEnd"/>
+    </w:p>
+    <w:p>
+      <w:pPr>
+        <w:pStyle w:val="ListParagraph"/>
+        <w:numPr>
+          <w:ilvl w:val="1"/>
+          <w:numId w:val="3"/>
+        </w:numPr>
+        <w:rPr>
+          <w:rFonts w:ascii="Times New Roman" w:hAnsi="Times New Roman" w:cs="Times New Roman"/>
+          <w:sz w:val="24"/>
+          <w:szCs w:val="24"/>
+        </w:rPr>
+      </w:pPr>
+      <w:r>
+        <w:rPr>
+          <w:rFonts w:ascii="Times New Roman" w:hAnsi="Times New Roman" w:cs="Times New Roman"/>
+          <w:sz w:val="24"/>
+          <w:szCs w:val="24"/>
+        </w:rPr>
+        <w:t>Mexican Production Price</w:t>
+      </w:r>
+    </w:p>
+    <w:p>
+      <w:pPr>
+        <w:pStyle w:val="ListParagraph"/>
+        <w:numPr>
+          <w:ilvl w:val="1"/>
+          <w:numId w:val="3"/>
+        </w:numPr>
+        <w:rPr>
+          <w:rFonts w:ascii="Times New Roman" w:hAnsi="Times New Roman" w:cs="Times New Roman"/>
+          <w:sz w:val="24"/>
+          <w:szCs w:val="24"/>
+        </w:rPr>
+      </w:pPr>
+      <w:r>
+        <w:rPr>
+          <w:rFonts w:ascii="Times New Roman" w:hAnsi="Times New Roman" w:cs="Times New Roman"/>
+          <w:sz w:val="24"/>
+          <w:szCs w:val="24"/>
+        </w:rPr>
+        <w:t>Download as Table CSV</w:t>
+      </w:r>
+    </w:p>
+    <w:p>
+      <w:pPr>
+        <w:pStyle w:val="ListParagraph"/>
+        <w:numPr>
+          <w:ilvl w:val="1"/>
+          <w:numId w:val="3"/>
+        </w:numPr>
+        <w:rPr>
+          <w:rFonts w:ascii="Times New Roman" w:hAnsi="Times New Roman" w:cs="Times New Roman"/>
+          <w:sz w:val="24"/>
+          <w:szCs w:val="24"/>
+        </w:rPr>
+      </w:pPr>
+      <w:r>
+        <w:rPr>
+          <w:rFonts w:ascii="Times New Roman" w:hAnsi="Times New Roman" w:cs="Times New Roman"/>
+          <w:sz w:val="24"/>
+          <w:szCs w:val="24"/>
+          <w:u w:val="single"/>
+        </w:rPr>
+        <w:t xml:space="preserve">Keyword </w:t>
+      </w:r>
+      <w:proofErr w:type="spellStart"/>
+      <w:r>
+        <w:rPr>
+          <w:rFonts w:ascii="Times New Roman" w:hAnsi="Times New Roman" w:cs="Times New Roman"/>
+          <w:sz w:val="24"/>
+          <w:szCs w:val="24"/>
+          <w:u w:val="single"/>
+        </w:rPr>
+        <w:t>usa_to_can</w:t>
+      </w:r>
+      <w:proofErr w:type="spellEnd"/>
+    </w:p>
+    <w:p>
+      <w:pPr>
+        <w:pStyle w:val="ListParagraph"/>
+        <w:numPr>
+          <w:ilvl w:val="1"/>
+          <w:numId w:val="3"/>
+        </w:numPr>
+        <w:rPr>
+          <w:rStyle w:val="Hyperlink"/>
+          <w:rFonts w:ascii="Times New Roman" w:hAnsi="Times New Roman" w:cs="Times New Roman"/>
+          <w:color w:val="auto"/>
+          <w:sz w:val="24"/>
+          <w:szCs w:val="24"/>
+          <w:u w:val="none"/>
+        </w:rPr>
+      </w:pPr>
+      <w:hyperlink r:id="rId16" w:anchor="/?id=76-AEO2017&amp;region=0-0&amp;cases=ref2017&amp;start=2015&amp;end=2050&amp;f=A&amp;linechart=ref2017-d120816a.22-76-AEO2017&amp;ctype=linechart&amp;sourcekey=0" w:history="1">
+        <w:r>
+          <w:rPr>
+            <w:rStyle w:val="Hyperlink"/>
+            <w:rFonts w:ascii="Times New Roman" w:hAnsi="Times New Roman" w:cs="Times New Roman"/>
+            <w:sz w:val="24"/>
+            <w:szCs w:val="24"/>
+          </w:rPr>
+          <w:t>https://www.eia.gov/outlooks/aeo/data/browser/#/?id=76-AEO2017&amp;region=0-0&amp;cases=ref2017&amp;start=2015&amp;end=2050&amp;f=A&amp;linechart=ref2017-d120816a.22-76-AEO2017&amp;ctype=linechart&amp;sourcekey=0</w:t>
+        </w:r>
+      </w:hyperlink>
+    </w:p>
+    <w:p>
+      <w:pPr>
         <w:jc w:val="center"/>
         <w:rPr>
           <w:rFonts w:ascii="Times New Roman" w:hAnsi="Times New Roman" w:cs="Times New Roman"/>
@@ -1434,7 +2555,7 @@
           <w:szCs w:val="24"/>
         </w:rPr>
       </w:pPr>
-      <w:hyperlink r:id="rId16" w:history="1">
+      <w:hyperlink r:id="rId17" w:history="1">
         <w:r>
           <w:rPr>
             <w:rStyle w:val="Hyperlink"/>
@@ -1515,6 +2636,90 @@
         </w:numPr>
         <w:rPr>
           <w:rFonts w:ascii="Times New Roman" w:hAnsi="Times New Roman" w:cs="Times New Roman"/>
+          <w:sz w:val="24"/>
+          <w:szCs w:val="24"/>
+        </w:rPr>
+      </w:pPr>
+      <w:r>
+        <w:rPr>
+          <w:rFonts w:ascii="Times New Roman" w:hAnsi="Times New Roman" w:cs="Times New Roman"/>
+          <w:sz w:val="24"/>
+          <w:szCs w:val="24"/>
+        </w:rPr>
+        <w:t xml:space="preserve">All ages aggregate, </w:t>
+      </w:r>
+      <w:proofErr w:type="gramStart"/>
+      <w:r>
+        <w:rPr>
+          <w:rFonts w:ascii="Times New Roman" w:hAnsi="Times New Roman" w:cs="Times New Roman"/>
+          <w:sz w:val="24"/>
+          <w:szCs w:val="24"/>
+        </w:rPr>
+        <w:t>Both</w:t>
+      </w:r>
+      <w:proofErr w:type="gramEnd"/>
+      <w:r>
+        <w:rPr>
+          <w:rFonts w:ascii="Times New Roman" w:hAnsi="Times New Roman" w:cs="Times New Roman"/>
+          <w:sz w:val="24"/>
+          <w:szCs w:val="24"/>
+        </w:rPr>
+        <w:t xml:space="preserve"> sexes aggregate, (Every Province separate except Northwest Territories including Nunavut), (Every Year separate)</w:t>
+      </w:r>
+    </w:p>
+    <w:p>
+      <w:pPr>
+        <w:pStyle w:val="ListParagraph"/>
+        <w:numPr>
+          <w:ilvl w:val="1"/>
+          <w:numId w:val="3"/>
+        </w:numPr>
+        <w:rPr>
+          <w:rFonts w:ascii="Times New Roman" w:hAnsi="Times New Roman" w:cs="Times New Roman"/>
+          <w:sz w:val="24"/>
+          <w:szCs w:val="24"/>
+        </w:rPr>
+      </w:pPr>
+      <w:r>
+        <w:rPr>
+          <w:rFonts w:ascii="Times New Roman" w:hAnsi="Times New Roman" w:cs="Times New Roman"/>
+          <w:sz w:val="24"/>
+          <w:szCs w:val="24"/>
+        </w:rPr>
+        <w:t>Display Geography as Row, Reference Period as Column</w:t>
+      </w:r>
+    </w:p>
+    <w:p>
+      <w:pPr>
+        <w:pStyle w:val="ListParagraph"/>
+        <w:numPr>
+          <w:ilvl w:val="1"/>
+          <w:numId w:val="3"/>
+        </w:numPr>
+        <w:rPr>
+          <w:rFonts w:ascii="Times New Roman" w:hAnsi="Times New Roman" w:cs="Times New Roman"/>
+          <w:sz w:val="24"/>
+          <w:szCs w:val="24"/>
+        </w:rPr>
+      </w:pPr>
+      <w:r>
+        <w:rPr>
+          <w:rFonts w:ascii="Times New Roman" w:hAnsi="Times New Roman" w:cs="Times New Roman"/>
+          <w:sz w:val="24"/>
+          <w:szCs w:val="24"/>
+        </w:rPr>
+        <w:t>Download CSV as Displayed</w:t>
+      </w:r>
+    </w:p>
+    <w:p>
+      <w:pPr>
+        <w:pStyle w:val="ListParagraph"/>
+        <w:numPr>
+          <w:ilvl w:val="1"/>
+          <w:numId w:val="3"/>
+        </w:numPr>
+        <w:rPr>
+          <w:rFonts w:ascii="Times New Roman" w:hAnsi="Times New Roman" w:cs="Times New Roman"/>
           <w:b/>
           <w:sz w:val="24"/>
           <w:szCs w:val="24"/>
@@ -1591,91 +2796,7 @@
           <w:szCs w:val="24"/>
         </w:rPr>
       </w:pPr>
-      <w:r>
-        <w:rPr>
-          <w:rFonts w:ascii="Times New Roman" w:hAnsi="Times New Roman" w:cs="Times New Roman"/>
-          <w:sz w:val="24"/>
-          <w:szCs w:val="24"/>
-        </w:rPr>
-        <w:t xml:space="preserve">All ages aggregate, </w:t>
-      </w:r>
-      <w:proofErr w:type="gramStart"/>
-      <w:r>
-        <w:rPr>
-          <w:rFonts w:ascii="Times New Roman" w:hAnsi="Times New Roman" w:cs="Times New Roman"/>
-          <w:sz w:val="24"/>
-          <w:szCs w:val="24"/>
-        </w:rPr>
-        <w:t>Both</w:t>
-      </w:r>
-      <w:proofErr w:type="gramEnd"/>
-      <w:r>
-        <w:rPr>
-          <w:rFonts w:ascii="Times New Roman" w:hAnsi="Times New Roman" w:cs="Times New Roman"/>
-          <w:sz w:val="24"/>
-          <w:szCs w:val="24"/>
-        </w:rPr>
-        <w:t xml:space="preserve"> sexes aggregate, (Every Province separate except Northwest Territories including Nunavut), (Every Year separate)</w:t>
-      </w:r>
-    </w:p>
-    <w:p>
-      <w:pPr>
-        <w:pStyle w:val="ListParagraph"/>
-        <w:numPr>
-          <w:ilvl w:val="1"/>
-          <w:numId w:val="3"/>
-        </w:numPr>
-        <w:rPr>
-          <w:rFonts w:ascii="Times New Roman" w:hAnsi="Times New Roman" w:cs="Times New Roman"/>
-          <w:sz w:val="24"/>
-          <w:szCs w:val="24"/>
-        </w:rPr>
-      </w:pPr>
-      <w:r>
-        <w:rPr>
-          <w:rFonts w:ascii="Times New Roman" w:hAnsi="Times New Roman" w:cs="Times New Roman"/>
-          <w:sz w:val="24"/>
-          <w:szCs w:val="24"/>
-        </w:rPr>
-        <w:t>Display Geography as Row, Reference Period as Column</w:t>
-      </w:r>
-    </w:p>
-    <w:p>
-      <w:pPr>
-        <w:pStyle w:val="ListParagraph"/>
-        <w:numPr>
-          <w:ilvl w:val="1"/>
-          <w:numId w:val="3"/>
-        </w:numPr>
-        <w:rPr>
-          <w:rFonts w:ascii="Times New Roman" w:hAnsi="Times New Roman" w:cs="Times New Roman"/>
-          <w:sz w:val="24"/>
-          <w:szCs w:val="24"/>
-        </w:rPr>
-      </w:pPr>
-      <w:r>
-        <w:rPr>
-          <w:rFonts w:ascii="Times New Roman" w:hAnsi="Times New Roman" w:cs="Times New Roman"/>
-          <w:sz w:val="24"/>
-          <w:szCs w:val="24"/>
-        </w:rPr>
-        <w:t>Download CSV as Displayed</w:t>
-      </w:r>
-    </w:p>
-    <w:p>
-      <w:pPr>
-        <w:pStyle w:val="ListParagraph"/>
-        <w:numPr>
-          <w:ilvl w:val="1"/>
-          <w:numId w:val="3"/>
-        </w:numPr>
-        <w:rPr>
-          <w:rFonts w:ascii="Times New Roman" w:hAnsi="Times New Roman" w:cs="Times New Roman"/>
-          <w:sz w:val="24"/>
-          <w:szCs w:val="24"/>
-        </w:rPr>
-      </w:pPr>
-      <w:hyperlink r:id="rId17" w:history="1">
+      <w:hyperlink r:id="rId18" w:history="1">
         <w:r>
           <w:rPr>
             <w:rStyle w:val="Hyperlink"/>
@@ -1746,51 +2867,51 @@
           <w:sz w:val="24"/>
           <w:szCs w:val="24"/>
         </w:rPr>
+        <w:t>Canadian Consumption (Minus Electricity)</w:t>
+      </w:r>
+    </w:p>
+    <w:p>
+      <w:pPr>
+        <w:pStyle w:val="ListParagraph"/>
+        <w:numPr>
+          <w:ilvl w:val="1"/>
+          <w:numId w:val="3"/>
+        </w:numPr>
+        <w:rPr>
+          <w:rFonts w:ascii="Times New Roman" w:hAnsi="Times New Roman" w:cs="Times New Roman"/>
+          <w:sz w:val="24"/>
+          <w:szCs w:val="24"/>
+        </w:rPr>
+      </w:pPr>
+      <w:r>
+        <w:rPr>
+          <w:rFonts w:ascii="Times New Roman" w:hAnsi="Times New Roman" w:cs="Times New Roman"/>
+          <w:sz w:val="24"/>
+          <w:szCs w:val="24"/>
+        </w:rPr>
+        <w:t>Select Appendices: End – Use Demand</w:t>
+      </w:r>
+    </w:p>
+    <w:p>
+      <w:pPr>
+        <w:pStyle w:val="ListParagraph"/>
+        <w:numPr>
+          <w:ilvl w:val="1"/>
+          <w:numId w:val="3"/>
+        </w:numPr>
+        <w:rPr>
+          <w:rFonts w:ascii="Times New Roman" w:hAnsi="Times New Roman" w:cs="Times New Roman"/>
+          <w:sz w:val="24"/>
+          <w:szCs w:val="24"/>
+        </w:rPr>
+      </w:pPr>
+      <w:r>
+        <w:rPr>
+          <w:rFonts w:ascii="Times New Roman" w:hAnsi="Times New Roman" w:cs="Times New Roman"/>
+          <w:sz w:val="24"/>
+          <w:szCs w:val="24"/>
+        </w:rPr>
         <w:lastRenderedPageBreak/>
-        <w:t>Canadian Consumption (Minus Electricity)</w:t>
-      </w:r>
-    </w:p>
-    <w:p>
-      <w:pPr>
-        <w:pStyle w:val="ListParagraph"/>
-        <w:numPr>
-          <w:ilvl w:val="1"/>
-          <w:numId w:val="3"/>
-        </w:numPr>
-        <w:rPr>
-          <w:rFonts w:ascii="Times New Roman" w:hAnsi="Times New Roman" w:cs="Times New Roman"/>
-          <w:sz w:val="24"/>
-          <w:szCs w:val="24"/>
-        </w:rPr>
-      </w:pPr>
-      <w:r>
-        <w:rPr>
-          <w:rFonts w:ascii="Times New Roman" w:hAnsi="Times New Roman" w:cs="Times New Roman"/>
-          <w:sz w:val="24"/>
-          <w:szCs w:val="24"/>
-        </w:rPr>
-        <w:t>Select Appendices: End – Use Demand</w:t>
-      </w:r>
-    </w:p>
-    <w:p>
-      <w:pPr>
-        <w:pStyle w:val="ListParagraph"/>
-        <w:numPr>
-          <w:ilvl w:val="1"/>
-          <w:numId w:val="3"/>
-        </w:numPr>
-        <w:rPr>
-          <w:rFonts w:ascii="Times New Roman" w:hAnsi="Times New Roman" w:cs="Times New Roman"/>
-          <w:sz w:val="24"/>
-          <w:szCs w:val="24"/>
-        </w:rPr>
-      </w:pPr>
-      <w:r>
-        <w:rPr>
-          <w:rFonts w:ascii="Times New Roman" w:hAnsi="Times New Roman" w:cs="Times New Roman"/>
-          <w:sz w:val="24"/>
-          <w:szCs w:val="24"/>
-        </w:rPr>
         <w:t>Select Case: Reference</w:t>
       </w:r>
     </w:p>
@@ -1814,159 +2935,6 @@
           <w:szCs w:val="24"/>
         </w:rPr>
         <w:t>Select Region: Canada</w:t>
-      </w:r>
-    </w:p>
-    <w:p>
-      <w:pPr>
-        <w:pStyle w:val="ListParagraph"/>
-        <w:numPr>
-          <w:ilvl w:val="1"/>
-          <w:numId w:val="3"/>
-        </w:numPr>
-        <w:rPr>
-          <w:rFonts w:ascii="Times New Roman" w:hAnsi="Times New Roman" w:cs="Times New Roman"/>
-          <w:sz w:val="24"/>
-          <w:szCs w:val="24"/>
-        </w:rPr>
-      </w:pPr>
-      <w:hyperlink r:id="rId18" w:history="1">
-        <w:r>
-          <w:rPr>
-            <w:rStyle w:val="Hyperlink"/>
-            <w:rFonts w:ascii="Times New Roman" w:hAnsi="Times New Roman" w:cs="Times New Roman"/>
-            <w:sz w:val="24"/>
-            <w:szCs w:val="24"/>
-          </w:rPr>
-          <w:t>https://apps.neb-one.gc.ca/ftrppndc/dflt.aspx?GoCTemplateCulture=en-CA</w:t>
-        </w:r>
-      </w:hyperlink>
-    </w:p>
-    <w:p>
-      <w:pPr>
-        <w:pStyle w:val="ListParagraph"/>
-        <w:numPr>
-          <w:ilvl w:val="0"/>
-          <w:numId w:val="3"/>
-        </w:numPr>
-        <w:rPr>
-          <w:rFonts w:ascii="Times New Roman" w:hAnsi="Times New Roman" w:cs="Times New Roman"/>
-          <w:sz w:val="24"/>
-          <w:szCs w:val="24"/>
-        </w:rPr>
-      </w:pPr>
-      <w:r>
-        <w:rPr>
-          <w:rFonts w:ascii="Times New Roman" w:hAnsi="Times New Roman" w:cs="Times New Roman"/>
-          <w:sz w:val="24"/>
-          <w:szCs w:val="24"/>
-        </w:rPr>
-        <w:t xml:space="preserve"> </w:t>
-      </w:r>
-      <w:proofErr w:type="spellStart"/>
-      <w:r>
-        <w:rPr>
-          <w:rFonts w:ascii="Times New Roman" w:hAnsi="Times New Roman" w:cs="Times New Roman"/>
-          <w:sz w:val="24"/>
-          <w:szCs w:val="24"/>
-        </w:rPr>
-        <w:t>Electricity_Generation</w:t>
-      </w:r>
-      <w:proofErr w:type="spellEnd"/>
-    </w:p>
-    <w:p>
-      <w:pPr>
-        <w:pStyle w:val="ListParagraph"/>
-        <w:numPr>
-          <w:ilvl w:val="1"/>
-          <w:numId w:val="3"/>
-        </w:numPr>
-        <w:rPr>
-          <w:rFonts w:ascii="Times New Roman" w:hAnsi="Times New Roman" w:cs="Times New Roman"/>
-          <w:sz w:val="24"/>
-          <w:szCs w:val="24"/>
-        </w:rPr>
-      </w:pPr>
-      <w:r>
-        <w:rPr>
-          <w:rFonts w:ascii="Times New Roman" w:hAnsi="Times New Roman" w:cs="Times New Roman"/>
-          <w:sz w:val="24"/>
-          <w:szCs w:val="24"/>
-        </w:rPr>
-        <w:t xml:space="preserve">Canadian Electricity </w:t>
-      </w:r>
-      <w:r>
-        <w:rPr>
-          <w:rFonts w:ascii="Times New Roman" w:hAnsi="Times New Roman" w:cs="Times New Roman"/>
-          <w:sz w:val="24"/>
-          <w:szCs w:val="24"/>
-        </w:rPr>
-        <w:t>Generation</w:t>
-      </w:r>
-    </w:p>
-    <w:p>
-      <w:pPr>
-        <w:pStyle w:val="ListParagraph"/>
-        <w:numPr>
-          <w:ilvl w:val="1"/>
-          <w:numId w:val="3"/>
-        </w:numPr>
-        <w:rPr>
-          <w:rFonts w:ascii="Times New Roman" w:hAnsi="Times New Roman" w:cs="Times New Roman"/>
-          <w:sz w:val="24"/>
-          <w:szCs w:val="24"/>
-        </w:rPr>
-      </w:pPr>
-      <w:r>
-        <w:rPr>
-          <w:rFonts w:ascii="Times New Roman" w:hAnsi="Times New Roman" w:cs="Times New Roman"/>
-          <w:sz w:val="24"/>
-          <w:szCs w:val="24"/>
-        </w:rPr>
-        <w:t>Select Appendices: Electricity Generation</w:t>
-      </w:r>
-    </w:p>
-    <w:p>
-      <w:pPr>
-        <w:pStyle w:val="ListParagraph"/>
-        <w:numPr>
-          <w:ilvl w:val="1"/>
-          <w:numId w:val="3"/>
-        </w:numPr>
-        <w:rPr>
-          <w:rFonts w:ascii="Times New Roman" w:hAnsi="Times New Roman" w:cs="Times New Roman"/>
-          <w:sz w:val="24"/>
-          <w:szCs w:val="24"/>
-        </w:rPr>
-      </w:pPr>
-      <w:r>
-        <w:rPr>
-          <w:rFonts w:ascii="Times New Roman" w:hAnsi="Times New Roman" w:cs="Times New Roman"/>
-          <w:sz w:val="24"/>
-          <w:szCs w:val="24"/>
-        </w:rPr>
-        <w:t>Select Case: Reference</w:t>
-      </w:r>
-    </w:p>
-    <w:p>
-      <w:pPr>
-        <w:pStyle w:val="ListParagraph"/>
-        <w:numPr>
-          <w:ilvl w:val="1"/>
-          <w:numId w:val="3"/>
-        </w:numPr>
-        <w:rPr>
-          <w:rFonts w:ascii="Times New Roman" w:hAnsi="Times New Roman" w:cs="Times New Roman"/>
-          <w:sz w:val="24"/>
-          <w:szCs w:val="24"/>
-        </w:rPr>
-      </w:pPr>
-      <w:r>
-        <w:rPr>
-          <w:rFonts w:ascii="Times New Roman" w:hAnsi="Times New Roman" w:cs="Times New Roman"/>
-          <w:sz w:val="24"/>
-          <w:szCs w:val="24"/>
-        </w:rPr>
-        <w:t>Select Type: Primary Fuel</w:t>
       </w:r>
     </w:p>
     <w:p>
@@ -1993,6 +2961,20 @@
           <w:t>https://apps.neb-one.gc.ca/ftrppndc/dflt.aspx?GoCTemplateCulture=en-CA</w:t>
         </w:r>
       </w:hyperlink>
+    </w:p>
+    <w:p>
+      <w:pPr>
+        <w:pStyle w:val="ListParagraph"/>
+        <w:numPr>
+          <w:ilvl w:val="0"/>
+          <w:numId w:val="3"/>
+        </w:numPr>
+        <w:rPr>
+          <w:rFonts w:ascii="Times New Roman" w:hAnsi="Times New Roman" w:cs="Times New Roman"/>
+          <w:sz w:val="24"/>
+          <w:szCs w:val="24"/>
+        </w:rPr>
+      </w:pPr>
       <w:r>
         <w:rPr>
           <w:rFonts w:ascii="Times New Roman" w:hAnsi="Times New Roman" w:cs="Times New Roman"/>
@@ -2001,20 +2983,6 @@
         </w:rPr>
         <w:t xml:space="preserve"> </w:t>
       </w:r>
-    </w:p>
-    <w:p>
-      <w:pPr>
-        <w:pStyle w:val="ListParagraph"/>
-        <w:numPr>
-          <w:ilvl w:val="0"/>
-          <w:numId w:val="3"/>
-        </w:numPr>
-        <w:rPr>
-          <w:rFonts w:ascii="Times New Roman" w:hAnsi="Times New Roman" w:cs="Times New Roman"/>
-          <w:sz w:val="24"/>
-          <w:szCs w:val="24"/>
-        </w:rPr>
-      </w:pPr>
       <w:proofErr w:type="spellStart"/>
       <w:r>
         <w:rPr>
@@ -2022,7 +2990,7 @@
           <w:sz w:val="24"/>
           <w:szCs w:val="24"/>
         </w:rPr>
-        <w:t>Primary_Energy_Demand</w:t>
+        <w:t>Electricity_Generation</w:t>
       </w:r>
       <w:proofErr w:type="spellEnd"/>
     </w:p>
@@ -2045,29 +3013,37 @@
           <w:sz w:val="24"/>
           <w:szCs w:val="24"/>
         </w:rPr>
-        <w:t>Canadian Consumption for Electricity</w:t>
-      </w:r>
-    </w:p>
-    <w:p>
-      <w:pPr>
-        <w:pStyle w:val="ListParagraph"/>
-        <w:numPr>
-          <w:ilvl w:val="1"/>
-          <w:numId w:val="3"/>
-        </w:numPr>
-        <w:rPr>
-          <w:rFonts w:ascii="Times New Roman" w:hAnsi="Times New Roman" w:cs="Times New Roman"/>
-          <w:sz w:val="24"/>
-          <w:szCs w:val="24"/>
-        </w:rPr>
-      </w:pPr>
-      <w:r>
-        <w:rPr>
-          <w:rFonts w:ascii="Times New Roman" w:hAnsi="Times New Roman" w:cs="Times New Roman"/>
-          <w:sz w:val="24"/>
-          <w:szCs w:val="24"/>
-        </w:rPr>
-        <w:t>Select Appendices: Primary Energy Demand</w:t>
+        <w:t xml:space="preserve">Canadian Electricity </w:t>
+      </w:r>
+      <w:r>
+        <w:rPr>
+          <w:rFonts w:ascii="Times New Roman" w:hAnsi="Times New Roman" w:cs="Times New Roman"/>
+          <w:sz w:val="24"/>
+          <w:szCs w:val="24"/>
+        </w:rPr>
+        <w:t>Generation</w:t>
+      </w:r>
+    </w:p>
+    <w:p>
+      <w:pPr>
+        <w:pStyle w:val="ListParagraph"/>
+        <w:numPr>
+          <w:ilvl w:val="1"/>
+          <w:numId w:val="3"/>
+        </w:numPr>
+        <w:rPr>
+          <w:rFonts w:ascii="Times New Roman" w:hAnsi="Times New Roman" w:cs="Times New Roman"/>
+          <w:sz w:val="24"/>
+          <w:szCs w:val="24"/>
+        </w:rPr>
+      </w:pPr>
+      <w:r>
+        <w:rPr>
+          <w:rFonts w:ascii="Times New Roman" w:hAnsi="Times New Roman" w:cs="Times New Roman"/>
+          <w:sz w:val="24"/>
+          <w:szCs w:val="24"/>
+        </w:rPr>
+        <w:t>Select Appendices: Electricity Generation</w:t>
       </w:r>
     </w:p>
     <w:p>
@@ -2111,23 +3087,20 @@
           <w:sz w:val="24"/>
           <w:szCs w:val="24"/>
         </w:rPr>
-        <w:t>Select Region: Canada</w:t>
-      </w:r>
-    </w:p>
-    <w:p>
-      <w:pPr>
-        <w:pStyle w:val="ListParagraph"/>
-        <w:numPr>
-          <w:ilvl w:val="1"/>
-          <w:numId w:val="3"/>
-        </w:numPr>
-        <w:rPr>
-          <w:rStyle w:val="Hyperlink"/>
-          <w:rFonts w:ascii="Times New Roman" w:hAnsi="Times New Roman" w:cs="Times New Roman"/>
-          <w:color w:val="auto"/>
-          <w:sz w:val="24"/>
-          <w:szCs w:val="24"/>
-          <w:u w:val="none"/>
+        <w:t>Select Type: Primary Fuel</w:t>
+      </w:r>
+    </w:p>
+    <w:p>
+      <w:pPr>
+        <w:pStyle w:val="ListParagraph"/>
+        <w:numPr>
+          <w:ilvl w:val="1"/>
+          <w:numId w:val="3"/>
+        </w:numPr>
+        <w:rPr>
+          <w:rFonts w:ascii="Times New Roman" w:hAnsi="Times New Roman" w:cs="Times New Roman"/>
+          <w:sz w:val="24"/>
+          <w:szCs w:val="24"/>
         </w:rPr>
       </w:pPr>
       <w:hyperlink r:id="rId20" w:history="1">
@@ -2141,6 +3114,14 @@
           <w:t>https://apps.neb-one.gc.ca/ftrppndc/dflt.aspx?GoCTemplateCulture=en-CA</w:t>
         </w:r>
       </w:hyperlink>
+      <w:r>
+        <w:rPr>
+          <w:rFonts w:ascii="Times New Roman" w:hAnsi="Times New Roman" w:cs="Times New Roman"/>
+          <w:sz w:val="24"/>
+          <w:szCs w:val="24"/>
+        </w:rPr>
+        <w:t xml:space="preserve"> </w:t>
+      </w:r>
     </w:p>
     <w:p>
       <w:pPr>
@@ -2162,6 +3143,146 @@
           <w:sz w:val="24"/>
           <w:szCs w:val="24"/>
         </w:rPr>
+        <w:t>Primary_Energy_Demand</w:t>
+      </w:r>
+      <w:proofErr w:type="spellEnd"/>
+    </w:p>
+    <w:p>
+      <w:pPr>
+        <w:pStyle w:val="ListParagraph"/>
+        <w:numPr>
+          <w:ilvl w:val="1"/>
+          <w:numId w:val="3"/>
+        </w:numPr>
+        <w:rPr>
+          <w:rFonts w:ascii="Times New Roman" w:hAnsi="Times New Roman" w:cs="Times New Roman"/>
+          <w:sz w:val="24"/>
+          <w:szCs w:val="24"/>
+        </w:rPr>
+      </w:pPr>
+      <w:r>
+        <w:rPr>
+          <w:rFonts w:ascii="Times New Roman" w:hAnsi="Times New Roman" w:cs="Times New Roman"/>
+          <w:sz w:val="24"/>
+          <w:szCs w:val="24"/>
+        </w:rPr>
+        <w:t>Canadian Consumption for Electricity</w:t>
+      </w:r>
+    </w:p>
+    <w:p>
+      <w:pPr>
+        <w:pStyle w:val="ListParagraph"/>
+        <w:numPr>
+          <w:ilvl w:val="1"/>
+          <w:numId w:val="3"/>
+        </w:numPr>
+        <w:rPr>
+          <w:rFonts w:ascii="Times New Roman" w:hAnsi="Times New Roman" w:cs="Times New Roman"/>
+          <w:sz w:val="24"/>
+          <w:szCs w:val="24"/>
+        </w:rPr>
+      </w:pPr>
+      <w:r>
+        <w:rPr>
+          <w:rFonts w:ascii="Times New Roman" w:hAnsi="Times New Roman" w:cs="Times New Roman"/>
+          <w:sz w:val="24"/>
+          <w:szCs w:val="24"/>
+        </w:rPr>
+        <w:t>Select Appendices: Primary Energy Demand</w:t>
+      </w:r>
+    </w:p>
+    <w:p>
+      <w:pPr>
+        <w:pStyle w:val="ListParagraph"/>
+        <w:numPr>
+          <w:ilvl w:val="1"/>
+          <w:numId w:val="3"/>
+        </w:numPr>
+        <w:rPr>
+          <w:rFonts w:ascii="Times New Roman" w:hAnsi="Times New Roman" w:cs="Times New Roman"/>
+          <w:sz w:val="24"/>
+          <w:szCs w:val="24"/>
+        </w:rPr>
+      </w:pPr>
+      <w:r>
+        <w:rPr>
+          <w:rFonts w:ascii="Times New Roman" w:hAnsi="Times New Roman" w:cs="Times New Roman"/>
+          <w:sz w:val="24"/>
+          <w:szCs w:val="24"/>
+        </w:rPr>
+        <w:t>Select Case: Reference</w:t>
+      </w:r>
+    </w:p>
+    <w:p>
+      <w:pPr>
+        <w:pStyle w:val="ListParagraph"/>
+        <w:numPr>
+          <w:ilvl w:val="1"/>
+          <w:numId w:val="3"/>
+        </w:numPr>
+        <w:rPr>
+          <w:rFonts w:ascii="Times New Roman" w:hAnsi="Times New Roman" w:cs="Times New Roman"/>
+          <w:sz w:val="24"/>
+          <w:szCs w:val="24"/>
+        </w:rPr>
+      </w:pPr>
+      <w:r>
+        <w:rPr>
+          <w:rFonts w:ascii="Times New Roman" w:hAnsi="Times New Roman" w:cs="Times New Roman"/>
+          <w:sz w:val="24"/>
+          <w:szCs w:val="24"/>
+        </w:rPr>
+        <w:t>Select Region: Canada</w:t>
+      </w:r>
+    </w:p>
+    <w:p>
+      <w:pPr>
+        <w:pStyle w:val="ListParagraph"/>
+        <w:numPr>
+          <w:ilvl w:val="1"/>
+          <w:numId w:val="3"/>
+        </w:numPr>
+        <w:rPr>
+          <w:rStyle w:val="Hyperlink"/>
+          <w:rFonts w:ascii="Times New Roman" w:hAnsi="Times New Roman" w:cs="Times New Roman"/>
+          <w:color w:val="auto"/>
+          <w:sz w:val="24"/>
+          <w:szCs w:val="24"/>
+          <w:u w:val="none"/>
+        </w:rPr>
+      </w:pPr>
+      <w:hyperlink r:id="rId21" w:history="1">
+        <w:r>
+          <w:rPr>
+            <w:rStyle w:val="Hyperlink"/>
+            <w:rFonts w:ascii="Times New Roman" w:hAnsi="Times New Roman" w:cs="Times New Roman"/>
+            <w:sz w:val="24"/>
+            <w:szCs w:val="24"/>
+          </w:rPr>
+          <w:t>https://apps.neb-one.gc.ca/ftrppndc/dflt.aspx?GoCTemplateCulture=en-CA</w:t>
+        </w:r>
+      </w:hyperlink>
+    </w:p>
+    <w:p>
+      <w:pPr>
+        <w:pStyle w:val="ListParagraph"/>
+        <w:numPr>
+          <w:ilvl w:val="0"/>
+          <w:numId w:val="3"/>
+        </w:numPr>
+        <w:rPr>
+          <w:rFonts w:ascii="Times New Roman" w:hAnsi="Times New Roman" w:cs="Times New Roman"/>
+          <w:sz w:val="24"/>
+          <w:szCs w:val="24"/>
+        </w:rPr>
+      </w:pPr>
+      <w:proofErr w:type="spellStart"/>
+      <w:r>
+        <w:rPr>
+          <w:rFonts w:ascii="Times New Roman" w:hAnsi="Times New Roman" w:cs="Times New Roman"/>
+          <w:sz w:val="24"/>
+          <w:szCs w:val="24"/>
+        </w:rPr>
         <w:t>Natural_Gas_Imports_and_Exports</w:t>
       </w:r>
       <w:proofErr w:type="spellEnd"/>
@@ -2223,7 +3344,7 @@
           <w:szCs w:val="24"/>
         </w:rPr>
       </w:pPr>
-      <w:hyperlink r:id="rId21" w:anchor="/?id=76-AEO2017&amp;region=0-0&amp;cases=ref2017&amp;start=2015&amp;end=2050&amp;f=A&amp;linechart=ref2017-d120816a.22-76-AEO2017&amp;ctype=linechart&amp;sourcekey=0" w:history="1">
+      <w:hyperlink r:id="rId22" w:anchor="/?id=76-AEO2017&amp;region=0-0&amp;cases=ref2017&amp;start=2015&amp;end=2050&amp;f=A&amp;linechart=ref2017-d120816a.22-76-AEO2017&amp;ctype=linechart&amp;sourcekey=0" w:history="1">
         <w:r>
           <w:rPr>
             <w:rStyle w:val="Hyperlink"/>
@@ -2387,7 +3508,7 @@
           <w:u w:val="none"/>
         </w:rPr>
       </w:pPr>
-      <w:hyperlink r:id="rId22" w:history="1">
+      <w:hyperlink r:id="rId23" w:history="1">
         <w:r>
           <w:rPr>
             <w:rStyle w:val="Hyperlink"/>
@@ -2460,11 +3581,64 @@
         <w:rPr>
           <w:rStyle w:val="Hyperlink"/>
           <w:rFonts w:ascii="Times New Roman" w:hAnsi="Times New Roman" w:cs="Times New Roman"/>
+          <w:b/>
           <w:color w:val="auto"/>
           <w:sz w:val="24"/>
           <w:szCs w:val="24"/>
           <w:u w:val="none"/>
         </w:rPr>
+        <w:t>Manually Insert ‘Capacity’ for ‘</w:t>
+      </w:r>
+      <w:r>
+        <w:rPr>
+          <w:rStyle w:val="Hyperlink"/>
+          <w:rFonts w:ascii="Times New Roman" w:hAnsi="Times New Roman" w:cs="Times New Roman"/>
+          <w:b/>
+          <w:color w:val="auto"/>
+          <w:sz w:val="24"/>
+          <w:szCs w:val="24"/>
+          <w:u w:val="none"/>
+        </w:rPr>
+        <w:t>Average annual Capacity (BCF/day)</w:t>
+      </w:r>
+      <w:r>
+        <w:rPr>
+          <w:rStyle w:val="Hyperlink"/>
+          <w:rFonts w:ascii="Times New Roman" w:hAnsi="Times New Roman" w:cs="Times New Roman"/>
+          <w:b/>
+          <w:color w:val="auto"/>
+          <w:sz w:val="24"/>
+          <w:szCs w:val="24"/>
+          <w:u w:val="none"/>
+        </w:rPr>
+        <w:t>’</w:t>
+      </w:r>
+    </w:p>
+    <w:p>
+      <w:pPr>
+        <w:pStyle w:val="ListParagraph"/>
+        <w:numPr>
+          <w:ilvl w:val="1"/>
+          <w:numId w:val="3"/>
+        </w:numPr>
+        <w:rPr>
+          <w:rStyle w:val="Hyperlink"/>
+          <w:rFonts w:ascii="Times New Roman" w:hAnsi="Times New Roman" w:cs="Times New Roman"/>
+          <w:color w:val="auto"/>
+          <w:sz w:val="24"/>
+          <w:szCs w:val="24"/>
+          <w:u w:val="none"/>
+        </w:rPr>
+      </w:pPr>
+      <w:r>
+        <w:rPr>
+          <w:rStyle w:val="Hyperlink"/>
+          <w:rFonts w:ascii="Times New Roman" w:hAnsi="Times New Roman" w:cs="Times New Roman"/>
+          <w:color w:val="auto"/>
+          <w:sz w:val="24"/>
+          <w:szCs w:val="24"/>
+          <w:u w:val="none"/>
+        </w:rPr>
         <w:t>Canadian Pipe Capacity</w:t>
       </w:r>
     </w:p>
@@ -2540,7 +3714,46 @@
           <w:u w:val="none"/>
         </w:rPr>
       </w:pPr>
-      <w:hyperlink r:id="rId23" w:history="1">
+      <w:r>
+        <w:rPr>
+          <w:rStyle w:val="Hyperlink"/>
+          <w:rFonts w:ascii="Times New Roman" w:hAnsi="Times New Roman" w:cs="Times New Roman"/>
+          <w:color w:val="auto"/>
+          <w:sz w:val="24"/>
+          <w:szCs w:val="24"/>
+        </w:rPr>
+        <w:t xml:space="preserve">Keyword </w:t>
+      </w:r>
+      <w:proofErr w:type="spellStart"/>
+      <w:r>
+        <w:rPr>
+          <w:rStyle w:val="Hyperlink"/>
+          <w:rFonts w:ascii="Times New Roman" w:hAnsi="Times New Roman" w:cs="Times New Roman"/>
+          <w:color w:val="auto"/>
+          <w:sz w:val="24"/>
+          <w:szCs w:val="24"/>
+        </w:rPr>
+        <w:t>can_to_can</w:t>
+      </w:r>
+      <w:proofErr w:type="spellEnd"/>
+    </w:p>
+    <w:p>
+      <w:pPr>
+        <w:pStyle w:val="ListParagraph"/>
+        <w:numPr>
+          <w:ilvl w:val="1"/>
+          <w:numId w:val="3"/>
+        </w:numPr>
+        <w:rPr>
+          <w:rStyle w:val="Hyperlink"/>
+          <w:rFonts w:ascii="Times New Roman" w:hAnsi="Times New Roman" w:cs="Times New Roman"/>
+          <w:color w:val="auto"/>
+          <w:sz w:val="24"/>
+          <w:szCs w:val="24"/>
+          <w:u w:val="none"/>
+        </w:rPr>
+      </w:pPr>
+      <w:hyperlink r:id="rId24" w:history="1">
         <w:r>
           <w:rPr>
             <w:rStyle w:val="Hyperlink"/>
@@ -2593,7 +3806,7 @@
           <w:sz w:val="24"/>
           <w:szCs w:val="24"/>
         </w:rPr>
-        <w:t>Natural_Gas_Imports_and_Exports</w:t>
+        <w:t>mex_consumption_price</w:t>
       </w:r>
       <w:proofErr w:type="spellEnd"/>
     </w:p>
@@ -2616,120 +3829,6 @@
           <w:sz w:val="24"/>
           <w:szCs w:val="24"/>
         </w:rPr>
-        <w:t>Mexican Production Price</w:t>
-      </w:r>
-    </w:p>
-    <w:p>
-      <w:pPr>
-        <w:pStyle w:val="ListParagraph"/>
-        <w:numPr>
-          <w:ilvl w:val="1"/>
-          <w:numId w:val="3"/>
-        </w:numPr>
-        <w:rPr>
-          <w:rFonts w:ascii="Times New Roman" w:hAnsi="Times New Roman" w:cs="Times New Roman"/>
-          <w:sz w:val="24"/>
-          <w:szCs w:val="24"/>
-        </w:rPr>
-      </w:pPr>
-      <w:r>
-        <w:rPr>
-          <w:rFonts w:ascii="Times New Roman" w:hAnsi="Times New Roman" w:cs="Times New Roman"/>
-          <w:sz w:val="24"/>
-          <w:szCs w:val="24"/>
-        </w:rPr>
-        <w:t>Download as Table CSV</w:t>
-      </w:r>
-    </w:p>
-    <w:p>
-      <w:pPr>
-        <w:pStyle w:val="ListParagraph"/>
-        <w:numPr>
-          <w:ilvl w:val="1"/>
-          <w:numId w:val="3"/>
-        </w:numPr>
-        <w:rPr>
-          <w:rStyle w:val="Hyperlink"/>
-          <w:rFonts w:ascii="Times New Roman" w:hAnsi="Times New Roman" w:cs="Times New Roman"/>
-          <w:color w:val="auto"/>
-          <w:sz w:val="24"/>
-          <w:szCs w:val="24"/>
-          <w:u w:val="none"/>
-        </w:rPr>
-      </w:pPr>
-      <w:hyperlink r:id="rId24" w:anchor="/?id=76-AEO2017&amp;region=0-0&amp;cases=ref2017&amp;start=2015&amp;end=2050&amp;f=A&amp;linechart=ref2017-d120816a.22-76-AEO2017&amp;ctype=linechart&amp;sourcekey=0" w:history="1">
-        <w:r>
-          <w:rPr>
-            <w:rStyle w:val="Hyperlink"/>
-            <w:rFonts w:ascii="Times New Roman" w:hAnsi="Times New Roman" w:cs="Times New Roman"/>
-            <w:sz w:val="24"/>
-            <w:szCs w:val="24"/>
-          </w:rPr>
-          <w:t>https://www.eia.gov/outlooks/aeo/data/browser/#/?id=76-AEO2017&amp;region=0-</w:t>
-        </w:r>
-        <w:r>
-          <w:rPr>
-            <w:rStyle w:val="Hyperlink"/>
-            <w:rFonts w:ascii="Times New Roman" w:hAnsi="Times New Roman" w:cs="Times New Roman"/>
-            <w:sz w:val="24"/>
-            <w:szCs w:val="24"/>
-          </w:rPr>
-          <w:lastRenderedPageBreak/>
-          <w:t>0&amp;cases=ref2017&amp;start=2015&amp;end=2050&amp;f=A&amp;linechart=ref2017-d120816a.22-76-AEO2017&amp;ctype=linechart&amp;sourcekey=0</w:t>
-        </w:r>
-      </w:hyperlink>
-    </w:p>
-    <w:p>
-      <w:pPr>
-        <w:pStyle w:val="ListParagraph"/>
-        <w:numPr>
-          <w:ilvl w:val="0"/>
-          <w:numId w:val="3"/>
-        </w:numPr>
-        <w:rPr>
-          <w:rFonts w:ascii="Times New Roman" w:hAnsi="Times New Roman" w:cs="Times New Roman"/>
-          <w:sz w:val="24"/>
-          <w:szCs w:val="24"/>
-        </w:rPr>
-      </w:pPr>
-      <w:r>
-        <w:rPr>
-          <w:rFonts w:ascii="Times New Roman" w:hAnsi="Times New Roman" w:cs="Times New Roman"/>
-          <w:sz w:val="24"/>
-          <w:szCs w:val="24"/>
-        </w:rPr>
-        <w:t xml:space="preserve"> </w:t>
-      </w:r>
-      <w:proofErr w:type="spellStart"/>
-      <w:r>
-        <w:rPr>
-          <w:rFonts w:ascii="Times New Roman" w:hAnsi="Times New Roman" w:cs="Times New Roman"/>
-          <w:sz w:val="24"/>
-          <w:szCs w:val="24"/>
-        </w:rPr>
-        <w:t>mex_consumption_price</w:t>
-      </w:r>
-      <w:proofErr w:type="spellEnd"/>
-    </w:p>
-    <w:p>
-      <w:pPr>
-        <w:pStyle w:val="ListParagraph"/>
-        <w:numPr>
-          <w:ilvl w:val="1"/>
-          <w:numId w:val="3"/>
-        </w:numPr>
-        <w:rPr>
-          <w:rFonts w:ascii="Times New Roman" w:hAnsi="Times New Roman" w:cs="Times New Roman"/>
-          <w:sz w:val="24"/>
-          <w:szCs w:val="24"/>
-        </w:rPr>
-      </w:pPr>
-      <w:r>
-        <w:rPr>
-          <w:rFonts w:ascii="Times New Roman" w:hAnsi="Times New Roman" w:cs="Times New Roman"/>
-          <w:sz w:val="24"/>
-          <w:szCs w:val="24"/>
-        </w:rPr>
         <w:t>Mexican Consumption Price</w:t>
       </w:r>
     </w:p>
@@ -2804,7 +3903,17 @@
           <w:sz w:val="24"/>
           <w:szCs w:val="24"/>
         </w:rPr>
-        <w:t xml:space="preserve">Avg Residential Public Price, Avg Commercial Public Price, Avg Industrial Public Price, Avg Residential Public Price, Avg Industrial Public Price] into MEX_Prod_Cons.py for array </w:t>
+        <w:t xml:space="preserve">Avg Residential Public Price, Avg Commercial Public Price, Avg Industrial Public Price, Avg Residential Public Price, Avg </w:t>
+      </w:r>
+      <w:r>
+        <w:rPr>
+          <w:rFonts w:ascii="Times New Roman" w:hAnsi="Times New Roman" w:cs="Times New Roman"/>
+          <w:b/>
+          <w:sz w:val="24"/>
+          <w:szCs w:val="24"/>
+        </w:rPr>
+        <w:lastRenderedPageBreak/>
+        <w:t xml:space="preserve">Industrial Public Price] into MEX_Prod_Cons.py for array </w:t>
       </w:r>
       <w:proofErr w:type="spellStart"/>
       <w:r>
@@ -2913,11 +4022,355 @@
       <w:r>
         <w:rPr>
           <w:rFonts w:ascii="Times New Roman" w:hAnsi="Times New Roman" w:cs="Times New Roman"/>
+          <w:sz w:val="24"/>
+          <w:szCs w:val="24"/>
+          <w:u w:val="single"/>
+        </w:rPr>
+        <w:t>Keyword Array</w:t>
+      </w:r>
+      <w:r>
+        <w:rPr>
+          <w:rFonts w:ascii="Times New Roman" w:hAnsi="Times New Roman" w:cs="Times New Roman"/>
+          <w:sz w:val="24"/>
+          <w:szCs w:val="24"/>
+          <w:u w:val="single"/>
+        </w:rPr>
+        <w:t xml:space="preserve"> </w:t>
+      </w:r>
+      <w:proofErr w:type="spellStart"/>
+      <w:r>
+        <w:rPr>
+          <w:rFonts w:ascii="Times New Roman" w:hAnsi="Times New Roman" w:cs="Times New Roman"/>
+          <w:sz w:val="24"/>
+          <w:szCs w:val="24"/>
+          <w:u w:val="single"/>
+        </w:rPr>
+        <w:t>mex_regions_full</w:t>
+      </w:r>
+      <w:proofErr w:type="spellEnd"/>
+    </w:p>
+    <w:p>
+      <w:pPr>
+        <w:pStyle w:val="ListParagraph"/>
+        <w:numPr>
+          <w:ilvl w:val="1"/>
+          <w:numId w:val="3"/>
+        </w:numPr>
+        <w:rPr>
+          <w:rFonts w:ascii="Times New Roman" w:hAnsi="Times New Roman" w:cs="Times New Roman"/>
+          <w:sz w:val="24"/>
+          <w:szCs w:val="24"/>
+          <w:u w:val="single"/>
+        </w:rPr>
+      </w:pPr>
+      <w:r>
+        <w:rPr>
+          <w:rFonts w:ascii="Times New Roman" w:hAnsi="Times New Roman" w:cs="Times New Roman"/>
+          <w:sz w:val="24"/>
+          <w:szCs w:val="24"/>
+          <w:u w:val="single"/>
+        </w:rPr>
+        <w:t>Keyword Array</w:t>
+      </w:r>
+      <w:r>
+        <w:rPr>
+          <w:rFonts w:ascii="Times New Roman" w:hAnsi="Times New Roman" w:cs="Times New Roman"/>
+          <w:sz w:val="24"/>
+          <w:szCs w:val="24"/>
+          <w:u w:val="single"/>
+        </w:rPr>
+        <w:t xml:space="preserve"> </w:t>
+      </w:r>
+      <w:proofErr w:type="spellStart"/>
+      <w:r>
+        <w:rPr>
+          <w:rFonts w:ascii="Times New Roman" w:hAnsi="Times New Roman" w:cs="Times New Roman"/>
+          <w:sz w:val="24"/>
+          <w:szCs w:val="24"/>
+          <w:u w:val="single"/>
+        </w:rPr>
+        <w:t>mex_regions_acronyms</w:t>
+      </w:r>
+      <w:proofErr w:type="spellEnd"/>
+    </w:p>
+    <w:p>
+      <w:pPr>
+        <w:pStyle w:val="ListParagraph"/>
+        <w:numPr>
+          <w:ilvl w:val="1"/>
+          <w:numId w:val="3"/>
+        </w:numPr>
+        <w:rPr>
+          <w:rFonts w:ascii="Times New Roman" w:hAnsi="Times New Roman" w:cs="Times New Roman"/>
+          <w:sz w:val="24"/>
+          <w:szCs w:val="24"/>
+          <w:u w:val="single"/>
+        </w:rPr>
+      </w:pPr>
+      <w:r>
+        <w:rPr>
+          <w:rFonts w:ascii="Times New Roman" w:hAnsi="Times New Roman" w:cs="Times New Roman"/>
+          <w:sz w:val="24"/>
+          <w:szCs w:val="24"/>
+          <w:u w:val="single"/>
+        </w:rPr>
+        <w:t>Keyword production</w:t>
+      </w:r>
+    </w:p>
+    <w:p>
+      <w:pPr>
+        <w:pStyle w:val="ListParagraph"/>
+        <w:numPr>
+          <w:ilvl w:val="1"/>
+          <w:numId w:val="3"/>
+        </w:numPr>
+        <w:rPr>
+          <w:rFonts w:ascii="Times New Roman" w:hAnsi="Times New Roman" w:cs="Times New Roman"/>
+          <w:sz w:val="24"/>
+          <w:szCs w:val="24"/>
+          <w:u w:val="single"/>
+        </w:rPr>
+      </w:pPr>
+      <w:r>
+        <w:rPr>
+          <w:rFonts w:ascii="Times New Roman" w:hAnsi="Times New Roman" w:cs="Times New Roman"/>
+          <w:sz w:val="24"/>
+          <w:szCs w:val="24"/>
+          <w:u w:val="single"/>
+        </w:rPr>
+        <w:t>Keyword imports</w:t>
+      </w:r>
+    </w:p>
+    <w:p>
+      <w:pPr>
+        <w:pStyle w:val="ListParagraph"/>
+        <w:numPr>
+          <w:ilvl w:val="1"/>
+          <w:numId w:val="3"/>
+        </w:numPr>
+        <w:rPr>
+          <w:rFonts w:ascii="Times New Roman" w:hAnsi="Times New Roman" w:cs="Times New Roman"/>
+          <w:sz w:val="24"/>
+          <w:szCs w:val="24"/>
+          <w:u w:val="single"/>
+        </w:rPr>
+      </w:pPr>
+      <w:r>
+        <w:rPr>
+          <w:rFonts w:ascii="Times New Roman" w:hAnsi="Times New Roman" w:cs="Times New Roman"/>
+          <w:sz w:val="24"/>
+          <w:szCs w:val="24"/>
+          <w:u w:val="single"/>
+        </w:rPr>
+        <w:t>Keyword exports</w:t>
+      </w:r>
+    </w:p>
+    <w:p>
+      <w:pPr>
+        <w:pStyle w:val="ListParagraph"/>
+        <w:numPr>
+          <w:ilvl w:val="1"/>
+          <w:numId w:val="3"/>
+        </w:numPr>
+        <w:rPr>
+          <w:rFonts w:ascii="Times New Roman" w:hAnsi="Times New Roman" w:cs="Times New Roman"/>
+          <w:sz w:val="24"/>
+          <w:szCs w:val="24"/>
+        </w:rPr>
+      </w:pPr>
+      <w:r>
+        <w:rPr>
+          <w:rFonts w:ascii="Times New Roman" w:hAnsi="Times New Roman" w:cs="Times New Roman"/>
           <w:b/>
           <w:sz w:val="24"/>
           <w:szCs w:val="24"/>
         </w:rPr>
         <w:t>Manual Copy Pasting</w:t>
+      </w:r>
+    </w:p>
+    <w:p>
+      <w:pPr>
+        <w:pStyle w:val="ListParagraph"/>
+        <w:numPr>
+          <w:ilvl w:val="1"/>
+          <w:numId w:val="3"/>
+        </w:numPr>
+        <w:rPr>
+          <w:rFonts w:ascii="Times New Roman" w:hAnsi="Times New Roman" w:cs="Times New Roman"/>
+          <w:sz w:val="24"/>
+          <w:szCs w:val="24"/>
+        </w:rPr>
+      </w:pPr>
+      <w:r>
+        <w:rPr>
+          <w:rFonts w:ascii="Times New Roman" w:hAnsi="Times New Roman" w:cs="Times New Roman"/>
+          <w:b/>
+          <w:sz w:val="24"/>
+          <w:szCs w:val="24"/>
+        </w:rPr>
+        <w:t>Manually Insert ‘All Sectors</w:t>
+      </w:r>
+      <w:r>
+        <w:rPr>
+          <w:rFonts w:ascii="Times New Roman" w:hAnsi="Times New Roman" w:cs="Times New Roman"/>
+          <w:b/>
+          <w:sz w:val="24"/>
+          <w:szCs w:val="24"/>
+        </w:rPr>
+        <w:t>’ for ‘Consumption</w:t>
+      </w:r>
+      <w:r>
+        <w:rPr>
+          <w:rFonts w:ascii="Times New Roman" w:hAnsi="Times New Roman" w:cs="Times New Roman"/>
+          <w:b/>
+          <w:sz w:val="24"/>
+          <w:szCs w:val="24"/>
+        </w:rPr>
+        <w:t>’</w:t>
+      </w:r>
+    </w:p>
+    <w:p>
+      <w:pPr>
+        <w:pStyle w:val="ListParagraph"/>
+        <w:numPr>
+          <w:ilvl w:val="1"/>
+          <w:numId w:val="3"/>
+        </w:numPr>
+        <w:rPr>
+          <w:rFonts w:ascii="Times New Roman" w:hAnsi="Times New Roman" w:cs="Times New Roman"/>
+          <w:sz w:val="24"/>
+          <w:szCs w:val="24"/>
+        </w:rPr>
+      </w:pPr>
+      <w:r>
+        <w:rPr>
+          <w:rFonts w:ascii="Times New Roman" w:hAnsi="Times New Roman" w:cs="Times New Roman"/>
+          <w:b/>
+          <w:sz w:val="24"/>
+          <w:szCs w:val="24"/>
+        </w:rPr>
+        <w:t>Manually Insert ‘Residential’ for ‘Residential Sector’</w:t>
+      </w:r>
+    </w:p>
+    <w:p>
+      <w:pPr>
+        <w:pStyle w:val="ListParagraph"/>
+        <w:numPr>
+          <w:ilvl w:val="1"/>
+          <w:numId w:val="3"/>
+        </w:numPr>
+        <w:rPr>
+          <w:rFonts w:ascii="Times New Roman" w:hAnsi="Times New Roman" w:cs="Times New Roman"/>
+          <w:sz w:val="24"/>
+          <w:szCs w:val="24"/>
+        </w:rPr>
+      </w:pPr>
+      <w:r>
+        <w:rPr>
+          <w:rFonts w:ascii="Times New Roman" w:hAnsi="Times New Roman" w:cs="Times New Roman"/>
+          <w:b/>
+          <w:sz w:val="24"/>
+          <w:szCs w:val="24"/>
+        </w:rPr>
+        <w:t>Manually Insert ‘Commercial’ for ‘Commercial Sector’</w:t>
+      </w:r>
+    </w:p>
+    <w:p>
+      <w:pPr>
+        <w:pStyle w:val="ListParagraph"/>
+        <w:numPr>
+          <w:ilvl w:val="1"/>
+          <w:numId w:val="3"/>
+        </w:numPr>
+        <w:rPr>
+          <w:rFonts w:ascii="Times New Roman" w:hAnsi="Times New Roman" w:cs="Times New Roman"/>
+          <w:sz w:val="24"/>
+          <w:szCs w:val="24"/>
+        </w:rPr>
+      </w:pPr>
+      <w:r>
+        <w:rPr>
+          <w:rFonts w:ascii="Times New Roman" w:hAnsi="Times New Roman" w:cs="Times New Roman"/>
+          <w:b/>
+          <w:sz w:val="24"/>
+          <w:szCs w:val="24"/>
+        </w:rPr>
+        <w:t>Manually Insert ‘Industrial’ for ‘Industrial Sector’</w:t>
+      </w:r>
+    </w:p>
+    <w:p>
+      <w:pPr>
+        <w:pStyle w:val="ListParagraph"/>
+        <w:numPr>
+          <w:ilvl w:val="1"/>
+          <w:numId w:val="3"/>
+        </w:numPr>
+        <w:rPr>
+          <w:rFonts w:ascii="Times New Roman" w:hAnsi="Times New Roman" w:cs="Times New Roman"/>
+          <w:sz w:val="24"/>
+          <w:szCs w:val="24"/>
+        </w:rPr>
+      </w:pPr>
+      <w:r>
+        <w:rPr>
+          <w:rFonts w:ascii="Times New Roman" w:hAnsi="Times New Roman" w:cs="Times New Roman"/>
+          <w:b/>
+          <w:sz w:val="24"/>
+          <w:szCs w:val="24"/>
+        </w:rPr>
+        <w:t>Manually Insert ‘</w:t>
+      </w:r>
+      <w:r>
+        <w:rPr>
+          <w:rFonts w:ascii="Times New Roman" w:hAnsi="Times New Roman" w:cs="Times New Roman"/>
+          <w:b/>
+          <w:sz w:val="24"/>
+          <w:szCs w:val="24"/>
+        </w:rPr>
+        <w:t>Transportation’ for ‘Transportation Sector’</w:t>
+      </w:r>
+    </w:p>
+    <w:p>
+      <w:pPr>
+        <w:pStyle w:val="ListParagraph"/>
+        <w:numPr>
+          <w:ilvl w:val="1"/>
+          <w:numId w:val="3"/>
+        </w:numPr>
+        <w:rPr>
+          <w:rFonts w:ascii="Times New Roman" w:hAnsi="Times New Roman" w:cs="Times New Roman"/>
+          <w:sz w:val="24"/>
+          <w:szCs w:val="24"/>
+        </w:rPr>
+      </w:pPr>
+      <w:r>
+        <w:rPr>
+          <w:rFonts w:ascii="Times New Roman" w:hAnsi="Times New Roman" w:cs="Times New Roman"/>
+          <w:b/>
+          <w:sz w:val="24"/>
+          <w:szCs w:val="24"/>
+        </w:rPr>
+        <w:t xml:space="preserve">Manually Insert ‘Electric Power’ for </w:t>
+      </w:r>
+      <w:proofErr w:type="gramStart"/>
+      <w:r>
+        <w:rPr>
+          <w:rFonts w:ascii="Times New Roman" w:hAnsi="Times New Roman" w:cs="Times New Roman"/>
+          <w:b/>
+          <w:sz w:val="24"/>
+          <w:szCs w:val="24"/>
+        </w:rPr>
+        <w:t>‘ Electric</w:t>
+      </w:r>
+      <w:proofErr w:type="gramEnd"/>
+      <w:r>
+        <w:rPr>
+          <w:rFonts w:ascii="Times New Roman" w:hAnsi="Times New Roman" w:cs="Times New Roman"/>
+          <w:b/>
+          <w:sz w:val="24"/>
+          <w:szCs w:val="24"/>
+        </w:rPr>
+        <w:t xml:space="preserve"> Sector’</w:t>
       </w:r>
     </w:p>
     <w:p>
@@ -3117,6 +4570,113 @@
       <w:r>
         <w:rPr>
           <w:rFonts w:ascii="Times New Roman" w:hAnsi="Times New Roman" w:cs="Times New Roman"/>
+          <w:sz w:val="24"/>
+          <w:szCs w:val="24"/>
+          <w:u w:val="single"/>
+        </w:rPr>
+        <w:t xml:space="preserve">Keyword </w:t>
+      </w:r>
+      <w:proofErr w:type="spellStart"/>
+      <w:r>
+        <w:rPr>
+          <w:rFonts w:ascii="Times New Roman" w:hAnsi="Times New Roman" w:cs="Times New Roman"/>
+          <w:sz w:val="24"/>
+          <w:szCs w:val="24"/>
+          <w:u w:val="single"/>
+        </w:rPr>
+        <w:t>region_from</w:t>
+      </w:r>
+      <w:proofErr w:type="spellEnd"/>
+    </w:p>
+    <w:p>
+      <w:pPr>
+        <w:pStyle w:val="ListParagraph"/>
+        <w:numPr>
+          <w:ilvl w:val="1"/>
+          <w:numId w:val="3"/>
+        </w:numPr>
+        <w:rPr>
+          <w:rFonts w:ascii="Times New Roman" w:hAnsi="Times New Roman" w:cs="Times New Roman"/>
+          <w:sz w:val="24"/>
+          <w:szCs w:val="24"/>
+        </w:rPr>
+      </w:pPr>
+      <w:r>
+        <w:rPr>
+          <w:rFonts w:ascii="Times New Roman" w:hAnsi="Times New Roman" w:cs="Times New Roman"/>
+          <w:sz w:val="24"/>
+          <w:szCs w:val="24"/>
+        </w:rPr>
+        <w:t xml:space="preserve">Keyword </w:t>
+      </w:r>
+      <w:proofErr w:type="spellStart"/>
+      <w:r>
+        <w:rPr>
+          <w:rFonts w:ascii="Times New Roman" w:hAnsi="Times New Roman" w:cs="Times New Roman"/>
+          <w:sz w:val="24"/>
+          <w:szCs w:val="24"/>
+        </w:rPr>
+        <w:t>region_to</w:t>
+      </w:r>
+      <w:proofErr w:type="spellEnd"/>
+    </w:p>
+    <w:p>
+      <w:pPr>
+        <w:pStyle w:val="ListParagraph"/>
+        <w:numPr>
+          <w:ilvl w:val="1"/>
+          <w:numId w:val="3"/>
+        </w:numPr>
+        <w:rPr>
+          <w:rFonts w:ascii="Times New Roman" w:hAnsi="Times New Roman" w:cs="Times New Roman"/>
+          <w:sz w:val="24"/>
+          <w:szCs w:val="24"/>
+        </w:rPr>
+      </w:pPr>
+      <w:r>
+        <w:rPr>
+          <w:rFonts w:ascii="Times New Roman" w:hAnsi="Times New Roman" w:cs="Times New Roman"/>
+          <w:b/>
+          <w:sz w:val="24"/>
+          <w:szCs w:val="24"/>
+        </w:rPr>
+        <w:t>Manually Insert ‘Capacity’ for ‘</w:t>
+      </w:r>
+      <w:r>
+        <w:rPr>
+          <w:rFonts w:ascii="Times New Roman" w:hAnsi="Times New Roman" w:cs="Times New Roman"/>
+          <w:b/>
+          <w:sz w:val="24"/>
+          <w:szCs w:val="24"/>
+        </w:rPr>
+        <w:t>Average Volume MMCF/day)</w:t>
+      </w:r>
+      <w:r>
+        <w:rPr>
+          <w:rFonts w:ascii="Times New Roman" w:hAnsi="Times New Roman" w:cs="Times New Roman"/>
+          <w:b/>
+          <w:sz w:val="24"/>
+          <w:szCs w:val="24"/>
+        </w:rPr>
+        <w:t>’</w:t>
+      </w:r>
+    </w:p>
+    <w:p>
+      <w:pPr>
+        <w:pStyle w:val="ListParagraph"/>
+        <w:numPr>
+          <w:ilvl w:val="1"/>
+          <w:numId w:val="3"/>
+        </w:numPr>
+        <w:rPr>
+          <w:rFonts w:ascii="Times New Roman" w:hAnsi="Times New Roman" w:cs="Times New Roman"/>
+          <w:sz w:val="24"/>
+          <w:szCs w:val="24"/>
+        </w:rPr>
+      </w:pPr>
+      <w:r>
+        <w:rPr>
+          <w:rFonts w:ascii="Times New Roman" w:hAnsi="Times New Roman" w:cs="Times New Roman"/>
           <w:b/>
           <w:sz w:val="24"/>
           <w:szCs w:val="24"/>
@@ -3249,6 +4809,122 @@
       <w:r>
         <w:rPr>
           <w:rFonts w:ascii="Times New Roman" w:hAnsi="Times New Roman" w:cs="Times New Roman"/>
+          <w:sz w:val="24"/>
+          <w:szCs w:val="24"/>
+          <w:u w:val="single"/>
+        </w:rPr>
+        <w:t xml:space="preserve">Keyword </w:t>
+      </w:r>
+      <w:proofErr w:type="spellStart"/>
+      <w:r>
+        <w:rPr>
+          <w:rFonts w:ascii="Times New Roman" w:hAnsi="Times New Roman" w:cs="Times New Roman"/>
+          <w:sz w:val="24"/>
+          <w:szCs w:val="24"/>
+          <w:u w:val="single"/>
+        </w:rPr>
+        <w:t>united_states</w:t>
+      </w:r>
+      <w:proofErr w:type="spellEnd"/>
+    </w:p>
+    <w:p>
+      <w:pPr>
+        <w:pStyle w:val="ListParagraph"/>
+        <w:numPr>
+          <w:ilvl w:val="1"/>
+          <w:numId w:val="3"/>
+        </w:numPr>
+        <w:rPr>
+          <w:rFonts w:ascii="Times New Roman" w:hAnsi="Times New Roman" w:cs="Times New Roman"/>
+          <w:sz w:val="24"/>
+          <w:szCs w:val="24"/>
+        </w:rPr>
+      </w:pPr>
+      <w:r>
+        <w:rPr>
+          <w:rFonts w:ascii="Times New Roman" w:hAnsi="Times New Roman" w:cs="Times New Roman"/>
+          <w:sz w:val="24"/>
+          <w:szCs w:val="24"/>
+          <w:u w:val="single"/>
+        </w:rPr>
+        <w:t xml:space="preserve">Keyword </w:t>
+      </w:r>
+      <w:proofErr w:type="spellStart"/>
+      <w:r>
+        <w:rPr>
+          <w:rFonts w:ascii="Times New Roman" w:hAnsi="Times New Roman" w:cs="Times New Roman"/>
+          <w:sz w:val="24"/>
+          <w:szCs w:val="24"/>
+          <w:u w:val="single"/>
+        </w:rPr>
+        <w:t>canada</w:t>
+      </w:r>
+      <w:proofErr w:type="spellEnd"/>
+    </w:p>
+    <w:p>
+      <w:pPr>
+        <w:pStyle w:val="ListParagraph"/>
+        <w:numPr>
+          <w:ilvl w:val="1"/>
+          <w:numId w:val="3"/>
+        </w:numPr>
+        <w:rPr>
+          <w:rFonts w:ascii="Times New Roman" w:hAnsi="Times New Roman" w:cs="Times New Roman"/>
+          <w:sz w:val="24"/>
+          <w:szCs w:val="24"/>
+        </w:rPr>
+      </w:pPr>
+      <w:r>
+        <w:rPr>
+          <w:rFonts w:ascii="Times New Roman" w:hAnsi="Times New Roman" w:cs="Times New Roman"/>
+          <w:sz w:val="24"/>
+          <w:szCs w:val="24"/>
+          <w:u w:val="single"/>
+        </w:rPr>
+        <w:t>Keyword Mexico</w:t>
+      </w:r>
+    </w:p>
+    <w:p>
+      <w:pPr>
+        <w:pStyle w:val="ListParagraph"/>
+        <w:numPr>
+          <w:ilvl w:val="1"/>
+          <w:numId w:val="3"/>
+        </w:numPr>
+        <w:rPr>
+          <w:rFonts w:ascii="Times New Roman" w:hAnsi="Times New Roman" w:cs="Times New Roman"/>
+          <w:sz w:val="24"/>
+          <w:szCs w:val="24"/>
+        </w:rPr>
+      </w:pPr>
+      <w:r>
+        <w:rPr>
+          <w:rFonts w:ascii="Times New Roman" w:hAnsi="Times New Roman" w:cs="Times New Roman"/>
+          <w:sz w:val="24"/>
+          <w:szCs w:val="24"/>
+          <w:u w:val="single"/>
+        </w:rPr>
+        <w:t>Keyword total_world</w:t>
+      </w:r>
+      <w:bookmarkStart w:id="0" w:name="_GoBack"/>
+      <w:bookmarkEnd w:id="0"/>
+    </w:p>
+    <w:p>
+      <w:pPr>
+        <w:pStyle w:val="ListParagraph"/>
+        <w:numPr>
+          <w:ilvl w:val="1"/>
+          <w:numId w:val="3"/>
+        </w:numPr>
+        <w:rPr>
+          <w:rFonts w:ascii="Times New Roman" w:hAnsi="Times New Roman" w:cs="Times New Roman"/>
+          <w:sz w:val="24"/>
+          <w:szCs w:val="24"/>
+        </w:rPr>
+      </w:pPr>
+      <w:r>
+        <w:rPr>
+          <w:rFonts w:ascii="Times New Roman" w:hAnsi="Times New Roman" w:cs="Times New Roman"/>
           <w:b/>
           <w:sz w:val="24"/>
           <w:szCs w:val="24"/>
@@ -3483,6 +5159,40 @@
       <w:r>
         <w:rPr>
           <w:rFonts w:ascii="Times New Roman" w:hAnsi="Times New Roman" w:cs="Times New Roman"/>
+          <w:sz w:val="24"/>
+          <w:szCs w:val="24"/>
+          <w:u w:val="single"/>
+        </w:rPr>
+        <w:t xml:space="preserve">Keyword </w:t>
+      </w:r>
+      <w:proofErr w:type="spellStart"/>
+      <w:r>
+        <w:rPr>
+          <w:rFonts w:ascii="Times New Roman" w:hAnsi="Times New Roman" w:cs="Times New Roman"/>
+          <w:sz w:val="24"/>
+          <w:szCs w:val="24"/>
+          <w:u w:val="single"/>
+        </w:rPr>
+        <w:t>all_sectors</w:t>
+      </w:r>
+      <w:proofErr w:type="spellEnd"/>
+    </w:p>
+    <w:p>
+      <w:pPr>
+        <w:pStyle w:val="ListParagraph"/>
+        <w:numPr>
+          <w:ilvl w:val="1"/>
+          <w:numId w:val="3"/>
+        </w:numPr>
+        <w:rPr>
+          <w:rFonts w:ascii="Times New Roman" w:hAnsi="Times New Roman" w:cs="Times New Roman"/>
+          <w:sz w:val="24"/>
+          <w:szCs w:val="24"/>
+        </w:rPr>
+      </w:pPr>
+      <w:r>
+        <w:rPr>
+          <w:rFonts w:ascii="Times New Roman" w:hAnsi="Times New Roman" w:cs="Times New Roman"/>
           <w:b/>
           <w:sz w:val="24"/>
           <w:szCs w:val="24"/>
@@ -3622,8 +5332,6 @@
         </w:rPr>
         <w:t>’</w:t>
       </w:r>
-      <w:bookmarkStart w:id="0" w:name="_GoBack"/>
-      <w:bookmarkEnd w:id="0"/>
     </w:p>
     <w:p>
       <w:pPr>
@@ -3729,6 +5437,74 @@
       <w:pPr>
         <w:pStyle w:val="ListParagraph"/>
         <w:numPr>
+          <w:ilvl w:val="1"/>
+          <w:numId w:val="3"/>
+        </w:numPr>
+        <w:rPr>
+          <w:rFonts w:ascii="Times New Roman" w:hAnsi="Times New Roman" w:cs="Times New Roman"/>
+          <w:sz w:val="24"/>
+          <w:szCs w:val="24"/>
+        </w:rPr>
+      </w:pPr>
+      <w:r>
+        <w:rPr>
+          <w:rFonts w:ascii="Times New Roman" w:hAnsi="Times New Roman" w:cs="Times New Roman"/>
+          <w:sz w:val="24"/>
+          <w:szCs w:val="24"/>
+          <w:u w:val="single"/>
+        </w:rPr>
+        <w:t xml:space="preserve">Keyword Array </w:t>
+      </w:r>
+      <w:proofErr w:type="spellStart"/>
+      <w:r>
+        <w:rPr>
+          <w:rFonts w:ascii="Times New Roman" w:hAnsi="Times New Roman" w:cs="Times New Roman"/>
+          <w:sz w:val="24"/>
+          <w:szCs w:val="24"/>
+          <w:u w:val="single"/>
+        </w:rPr>
+        <w:t>nems_regions_acronyms</w:t>
+      </w:r>
+      <w:proofErr w:type="spellEnd"/>
+    </w:p>
+    <w:p>
+      <w:pPr>
+        <w:pStyle w:val="ListParagraph"/>
+        <w:numPr>
+          <w:ilvl w:val="1"/>
+          <w:numId w:val="3"/>
+        </w:numPr>
+        <w:rPr>
+          <w:rFonts w:ascii="Times New Roman" w:hAnsi="Times New Roman" w:cs="Times New Roman"/>
+          <w:sz w:val="24"/>
+          <w:szCs w:val="24"/>
+        </w:rPr>
+      </w:pPr>
+      <w:r>
+        <w:rPr>
+          <w:rFonts w:ascii="Times New Roman" w:hAnsi="Times New Roman" w:cs="Times New Roman"/>
+          <w:sz w:val="24"/>
+          <w:szCs w:val="24"/>
+          <w:u w:val="single"/>
+        </w:rPr>
+        <w:t xml:space="preserve">Keyword Array </w:t>
+      </w:r>
+      <w:proofErr w:type="spellStart"/>
+      <w:r>
+        <w:rPr>
+          <w:rFonts w:ascii="Times New Roman" w:hAnsi="Times New Roman" w:cs="Times New Roman"/>
+          <w:sz w:val="24"/>
+          <w:szCs w:val="24"/>
+          <w:u w:val="single"/>
+        </w:rPr>
+        <w:t>nangam_regions_acronyms</w:t>
+      </w:r>
+      <w:proofErr w:type="spellEnd"/>
+    </w:p>
+    <w:p>
+      <w:pPr>
+        <w:pStyle w:val="ListParagraph"/>
+        <w:numPr>
           <w:ilvl w:val="0"/>
           <w:numId w:val="3"/>
         </w:numPr>
@@ -3770,6 +5546,74 @@
         </w:rPr>
         <w:t>NEMS to NANGAM Conversion Matrix Offshore</w:t>
       </w:r>
+    </w:p>
+    <w:p>
+      <w:pPr>
+        <w:pStyle w:val="ListParagraph"/>
+        <w:numPr>
+          <w:ilvl w:val="1"/>
+          <w:numId w:val="3"/>
+        </w:numPr>
+        <w:rPr>
+          <w:rFonts w:ascii="Times New Roman" w:hAnsi="Times New Roman" w:cs="Times New Roman"/>
+          <w:sz w:val="24"/>
+          <w:szCs w:val="24"/>
+        </w:rPr>
+      </w:pPr>
+      <w:r>
+        <w:rPr>
+          <w:rFonts w:ascii="Times New Roman" w:hAnsi="Times New Roman" w:cs="Times New Roman"/>
+          <w:sz w:val="24"/>
+          <w:szCs w:val="24"/>
+          <w:u w:val="single"/>
+        </w:rPr>
+        <w:t xml:space="preserve">Keyword Array </w:t>
+      </w:r>
+      <w:proofErr w:type="spellStart"/>
+      <w:r>
+        <w:rPr>
+          <w:rFonts w:ascii="Times New Roman" w:hAnsi="Times New Roman" w:cs="Times New Roman"/>
+          <w:sz w:val="24"/>
+          <w:szCs w:val="24"/>
+          <w:u w:val="single"/>
+        </w:rPr>
+        <w:t>nems_regions_acronyms</w:t>
+      </w:r>
+      <w:proofErr w:type="spellEnd"/>
+    </w:p>
+    <w:p>
+      <w:pPr>
+        <w:pStyle w:val="ListParagraph"/>
+        <w:numPr>
+          <w:ilvl w:val="1"/>
+          <w:numId w:val="3"/>
+        </w:numPr>
+        <w:rPr>
+          <w:rFonts w:ascii="Times New Roman" w:hAnsi="Times New Roman" w:cs="Times New Roman"/>
+          <w:sz w:val="24"/>
+          <w:szCs w:val="24"/>
+        </w:rPr>
+      </w:pPr>
+      <w:r>
+        <w:rPr>
+          <w:rFonts w:ascii="Times New Roman" w:hAnsi="Times New Roman" w:cs="Times New Roman"/>
+          <w:sz w:val="24"/>
+          <w:szCs w:val="24"/>
+          <w:u w:val="single"/>
+        </w:rPr>
+        <w:t xml:space="preserve">Keyword Array </w:t>
+      </w:r>
+      <w:proofErr w:type="spellStart"/>
+      <w:r>
+        <w:rPr>
+          <w:rFonts w:ascii="Times New Roman" w:hAnsi="Times New Roman" w:cs="Times New Roman"/>
+          <w:sz w:val="24"/>
+          <w:szCs w:val="24"/>
+          <w:u w:val="single"/>
+        </w:rPr>
+        <w:t>nangam_regions_acronyms</w:t>
+      </w:r>
+      <w:proofErr w:type="spellEnd"/>
     </w:p>
     <w:p>
       <w:pPr>
@@ -4254,6 +6098,119 @@
       </w:rPr>
     </w:lvl>
   </w:abstractNum>
+  <w:abstractNum w:abstractNumId="3" w15:restartNumberingAfterBreak="0">
+    <w:nsid w:val="7F012EC7"/>
+    <w:multiLevelType w:val="hybridMultilevel"/>
+    <w:tmpl w:val="26027E90"/>
+    <w:lvl w:ilvl="0" w:tplc="DC347530">
+      <w:numFmt w:val="bullet"/>
+      <w:lvlText w:val="-"/>
+      <w:lvlJc w:val="left"/>
+      <w:pPr>
+        <w:ind w:left="720" w:hanging="360"/>
+      </w:pPr>
+      <w:rPr>
+        <w:rFonts w:ascii="Times New Roman" w:eastAsiaTheme="minorHAnsi" w:hAnsi="Times New Roman" w:cs="Times New Roman" w:hint="default"/>
+      </w:rPr>
+    </w:lvl>
+    <w:lvl w:ilvl="1" w:tplc="EB2227DA">
+      <w:start w:val="1"/>
+      <w:numFmt w:val="bullet"/>
+      <w:lvlText w:val="o"/>
+      <w:lvlJc w:val="left"/>
+      <w:pPr>
+        <w:ind w:left="1440" w:hanging="360"/>
+      </w:pPr>
+      <w:rPr>
+        <w:rFonts w:ascii="Courier New" w:hAnsi="Courier New" w:cs="Courier New" w:hint="default"/>
+        <w:color w:val="auto"/>
+      </w:rPr>
+    </w:lvl>
+    <w:lvl w:ilvl="2" w:tplc="04090005" w:tentative="1">
+      <w:start w:val="1"/>
+      <w:numFmt w:val="bullet"/>
+      <w:lvlText w:val=""/>
+      <w:lvlJc w:val="left"/>
+      <w:pPr>
+        <w:ind w:left="2160" w:hanging="360"/>
+      </w:pPr>
+      <w:rPr>
+        <w:rFonts w:ascii="Wingdings" w:hAnsi="Wingdings" w:hint="default"/>
+      </w:rPr>
+    </w:lvl>
+    <w:lvl w:ilvl="3" w:tplc="04090001" w:tentative="1">
+      <w:start w:val="1"/>
+      <w:numFmt w:val="bullet"/>
+      <w:lvlText w:val=""/>
+      <w:lvlJc w:val="left"/>
+      <w:pPr>
+        <w:ind w:left="2880" w:hanging="360"/>
+      </w:pPr>
+      <w:rPr>
+        <w:rFonts w:ascii="Symbol" w:hAnsi="Symbol" w:hint="default"/>
+      </w:rPr>
+    </w:lvl>
+    <w:lvl w:ilvl="4" w:tplc="04090003" w:tentative="1">
+      <w:start w:val="1"/>
+      <w:numFmt w:val="bullet"/>
+      <w:lvlText w:val="o"/>
+      <w:lvlJc w:val="left"/>
+      <w:pPr>
+        <w:ind w:left="3600" w:hanging="360"/>
+      </w:pPr>
+      <w:rPr>
+        <w:rFonts w:ascii="Courier New" w:hAnsi="Courier New" w:cs="Courier New" w:hint="default"/>
+      </w:rPr>
+    </w:lvl>
+    <w:lvl w:ilvl="5" w:tplc="04090005" w:tentative="1">
+      <w:start w:val="1"/>
+      <w:numFmt w:val="bullet"/>
+      <w:lvlText w:val=""/>
+      <w:lvlJc w:val="left"/>
+      <w:pPr>
+        <w:ind w:left="4320" w:hanging="360"/>
+      </w:pPr>
+      <w:rPr>
+        <w:rFonts w:ascii="Wingdings" w:hAnsi="Wingdings" w:hint="default"/>
+      </w:rPr>
+    </w:lvl>
+    <w:lvl w:ilvl="6" w:tplc="04090001" w:tentative="1">
+      <w:start w:val="1"/>
+      <w:numFmt w:val="bullet"/>
+      <w:lvlText w:val=""/>
+      <w:lvlJc w:val="left"/>
+      <w:pPr>
+        <w:ind w:left="5040" w:hanging="360"/>
+      </w:pPr>
+      <w:rPr>
+        <w:rFonts w:ascii="Symbol" w:hAnsi="Symbol" w:hint="default"/>
+      </w:rPr>
+    </w:lvl>
+    <w:lvl w:ilvl="7" w:tplc="04090003" w:tentative="1">
+      <w:start w:val="1"/>
+      <w:numFmt w:val="bullet"/>
+      <w:lvlText w:val="o"/>
+      <w:lvlJc w:val="left"/>
+      <w:pPr>
+        <w:ind w:left="5760" w:hanging="360"/>
+      </w:pPr>
+      <w:rPr>
+        <w:rFonts w:ascii="Courier New" w:hAnsi="Courier New" w:cs="Courier New" w:hint="default"/>
+      </w:rPr>
+    </w:lvl>
+    <w:lvl w:ilvl="8" w:tplc="04090005" w:tentative="1">
+      <w:start w:val="1"/>
+      <w:numFmt w:val="bullet"/>
+      <w:lvlText w:val=""/>
+      <w:lvlJc w:val="left"/>
+      <w:pPr>
+        <w:ind w:left="6480" w:hanging="360"/>
+      </w:pPr>
+      <w:rPr>
+        <w:rFonts w:ascii="Wingdings" w:hAnsi="Wingdings" w:hint="default"/>
+      </w:rPr>
+    </w:lvl>
+  </w:abstractNum>
   <w:num w:numId="1">
     <w:abstractNumId w:val="0"/>
   </w:num>
@@ -4262,6 +6219,9 @@
   </w:num>
   <w:num w:numId="3">
     <w:abstractNumId w:val="1"/>
+  </w:num>
+  <w:num w:numId="4">
+    <w:abstractNumId w:val="3"/>
   </w:num>
 </w:numbering>
 </file>

</xml_diff>